<commit_message>
beginning to add the mapping service
</commit_message>
<xml_diff>
--- a/project diagrams/tour guide app.docx
+++ b/project diagrams/tour guide app.docx
@@ -128,17 +128,36 @@
       </w:r>
     </w:p>
     <w:p>
-      <w:r>
+      <w:pPr>
+        <w:rPr>
+          <w:lang w:val="en-GB"/>
+        </w:rPr>
+      </w:pPr>
+      <w:r>
+        <w:rPr>
+          <w:lang w:val="en-GB"/>
+        </w:rPr>
         <w:t>D’INFORMATIQUE</w:t>
       </w:r>
       <w:r>
+        <w:rPr>
+          <w:lang w:val="en-GB"/>
+        </w:rPr>
         <w:t xml:space="preserve"> </w:t>
       </w:r>
       <w:r>
+        <w:rPr>
+          <w:lang w:val="en-GB"/>
+        </w:rPr>
         <w:t>(IAI)</w:t>
       </w:r>
     </w:p>
     <w:p>
+      <w:pPr>
+        <w:rPr>
+          <w:lang w:val="en-GB"/>
+        </w:rPr>
+      </w:pPr>
       <w:r>
         <w:rPr>
           <w:noProof/>
@@ -1694,87 +1713,140 @@
       <w:r>
         <w:rPr>
           <w:b/>
+          <w:lang w:val="en-GB"/>
         </w:rPr>
         <w:br w:type="column"/>
       </w:r>
       <w:r>
+        <w:rPr>
+          <w:lang w:val="en-GB"/>
+        </w:rPr>
         <w:t xml:space="preserve">REPUBLIC OF </w:t>
       </w:r>
       <w:r>
         <w:rPr>
           <w:spacing w:val="-2"/>
+          <w:lang w:val="en-GB"/>
         </w:rPr>
         <w:t>CAMEROON</w:t>
       </w:r>
     </w:p>
     <w:p>
+      <w:pPr>
+        <w:rPr>
+          <w:lang w:val="en-GB"/>
+        </w:rPr>
+      </w:pPr>
       <w:r>
         <w:rPr>
           <w:spacing w:val="-2"/>
+          <w:lang w:val="en-GB"/>
         </w:rPr>
         <w:t>Peace-Work-Fatherland</w:t>
       </w:r>
     </w:p>
     <w:p>
+      <w:pPr>
+        <w:rPr>
+          <w:lang w:val="en-GB"/>
+        </w:rPr>
+      </w:pPr>
       <w:r>
         <w:rPr>
           <w:spacing w:val="-2"/>
+          <w:lang w:val="en-GB"/>
         </w:rPr>
         <w:t xml:space="preserve">****** </w:t>
       </w:r>
       <w:r>
+        <w:rPr>
+          <w:lang w:val="en-GB"/>
+        </w:rPr>
         <w:t>MINISTRY</w:t>
       </w:r>
       <w:r>
         <w:rPr>
           <w:spacing w:val="-15"/>
+          <w:lang w:val="en-GB"/>
         </w:rPr>
         <w:t xml:space="preserve"> </w:t>
       </w:r>
       <w:r>
+        <w:rPr>
+          <w:lang w:val="en-GB"/>
+        </w:rPr>
         <w:t>OF</w:t>
       </w:r>
       <w:r>
         <w:rPr>
           <w:spacing w:val="-15"/>
+          <w:lang w:val="en-GB"/>
         </w:rPr>
         <w:t xml:space="preserve"> </w:t>
       </w:r>
       <w:r>
+        <w:rPr>
+          <w:lang w:val="en-GB"/>
+        </w:rPr>
         <w:t>HIGHER</w:t>
       </w:r>
     </w:p>
     <w:p>
-      <w:r>
+      <w:pPr>
+        <w:rPr>
+          <w:lang w:val="en-GB"/>
+        </w:rPr>
+      </w:pPr>
+      <w:r>
+        <w:rPr>
+          <w:lang w:val="en-GB"/>
+        </w:rPr>
         <w:t>EDUCATION</w:t>
       </w:r>
     </w:p>
     <w:p>
+      <w:pPr>
+        <w:rPr>
+          <w:lang w:val="en-GB"/>
+        </w:rPr>
+      </w:pPr>
       <w:r>
         <w:rPr>
           <w:spacing w:val="-2"/>
+          <w:lang w:val="en-GB"/>
         </w:rPr>
         <w:t xml:space="preserve">****** </w:t>
       </w:r>
       <w:r>
+        <w:rPr>
+          <w:lang w:val="en-GB"/>
+        </w:rPr>
         <w:t>AFRICAN</w:t>
       </w:r>
       <w:r>
         <w:rPr>
           <w:spacing w:val="-15"/>
+          <w:lang w:val="en-GB"/>
         </w:rPr>
         <w:t xml:space="preserve"> </w:t>
       </w:r>
       <w:r>
+        <w:rPr>
+          <w:lang w:val="en-GB"/>
+        </w:rPr>
         <w:t>INSTITUT</w:t>
       </w:r>
       <w:r>
         <w:rPr>
           <w:spacing w:val="-15"/>
+          <w:lang w:val="en-GB"/>
         </w:rPr>
         <w:t xml:space="preserve"> </w:t>
       </w:r>
       <w:r>
+        <w:rPr>
+          <w:lang w:val="en-GB"/>
+        </w:rPr>
         <w:t>OF</w:t>
       </w:r>
     </w:p>
@@ -1798,7 +1870,21 @@
         <w:rPr>
           <w:spacing w:val="-2"/>
         </w:rPr>
-        <w:t>(AICs)</w:t>
+        <w:t>(</w:t>
+      </w:r>
+      <w:proofErr w:type="spellStart"/>
+      <w:r>
+        <w:rPr>
+          <w:spacing w:val="-2"/>
+        </w:rPr>
+        <w:t>AICs</w:t>
+      </w:r>
+      <w:proofErr w:type="spellEnd"/>
+      <w:r>
+        <w:rPr>
+          <w:spacing w:val="-2"/>
+        </w:rPr>
+        <w:t>)</w:t>
       </w:r>
     </w:p>
     <w:p>
@@ -1825,6 +1911,7 @@
         <w:rPr>
           <w:b/>
           <w:sz w:val="20"/>
+          <w:lang w:val="fr-FR"/>
         </w:rPr>
       </w:pPr>
     </w:p>
@@ -1834,17 +1921,1534 @@
         <w:rPr>
           <w:b/>
           <w:sz w:val="20"/>
-        </w:rPr>
-      </w:pPr>
-    </w:p>
-    <w:p>
-      <w:pPr>
-        <w:pStyle w:val="Corpsdetexte"/>
+          <w:lang w:val="fr-FR"/>
+        </w:rPr>
+      </w:pPr>
+    </w:p>
+    <w:p>
+      <w:pPr>
+        <w:pStyle w:val="TM1"/>
+        <w:tabs>
+          <w:tab w:val="right" w:leader="dot" w:pos="9800"/>
+        </w:tabs>
+        <w:rPr>
+          <w:rFonts w:eastAsiaTheme="minorEastAsia"/>
+          <w:noProof/>
+          <w:lang w:eastAsia="fr-FR"/>
+        </w:rPr>
+      </w:pPr>
+      <w:r>
         <w:rPr>
           <w:b/>
           <w:sz w:val="20"/>
         </w:rPr>
-      </w:pPr>
+        <w:fldChar w:fldCharType="begin"/>
+      </w:r>
+      <w:r>
+        <w:rPr>
+          <w:b/>
+          <w:sz w:val="20"/>
+        </w:rPr>
+        <w:instrText xml:space="preserve"> TOC \o "1-2" \h \z \u </w:instrText>
+      </w:r>
+      <w:r>
+        <w:rPr>
+          <w:b/>
+          <w:sz w:val="20"/>
+        </w:rPr>
+        <w:fldChar w:fldCharType="separate"/>
+      </w:r>
+      <w:hyperlink w:anchor="_Toc190442127" w:history="1">
+        <w:r>
+          <w:rPr>
+            <w:rStyle w:val="Lienhypertexte"/>
+            <w:noProof/>
+            <w:lang w:val="en-GB"/>
+          </w:rPr>
+          <w:t>GENERAL INTRODUCTION</w:t>
+        </w:r>
+        <w:r>
+          <w:rPr>
+            <w:noProof/>
+            <w:webHidden/>
+          </w:rPr>
+          <w:tab/>
+        </w:r>
+        <w:r>
+          <w:rPr>
+            <w:noProof/>
+            <w:webHidden/>
+          </w:rPr>
+          <w:fldChar w:fldCharType="begin"/>
+        </w:r>
+        <w:r>
+          <w:rPr>
+            <w:noProof/>
+            <w:webHidden/>
+          </w:rPr>
+          <w:instrText xml:space="preserve"> PAGEREF _Toc190442127 \h </w:instrText>
+        </w:r>
+        <w:r>
+          <w:rPr>
+            <w:noProof/>
+            <w:webHidden/>
+          </w:rPr>
+        </w:r>
+        <w:r>
+          <w:rPr>
+            <w:noProof/>
+            <w:webHidden/>
+          </w:rPr>
+          <w:fldChar w:fldCharType="separate"/>
+        </w:r>
+        <w:r>
+          <w:rPr>
+            <w:noProof/>
+            <w:webHidden/>
+          </w:rPr>
+          <w:t>3</w:t>
+        </w:r>
+        <w:r>
+          <w:rPr>
+            <w:noProof/>
+            <w:webHidden/>
+          </w:rPr>
+          <w:fldChar w:fldCharType="end"/>
+        </w:r>
+      </w:hyperlink>
+    </w:p>
+    <w:p>
+      <w:pPr>
+        <w:pStyle w:val="TM1"/>
+        <w:tabs>
+          <w:tab w:val="right" w:leader="dot" w:pos="9800"/>
+        </w:tabs>
+        <w:rPr>
+          <w:rFonts w:eastAsiaTheme="minorEastAsia"/>
+          <w:noProof/>
+          <w:lang w:eastAsia="fr-FR"/>
+        </w:rPr>
+      </w:pPr>
+      <w:hyperlink w:anchor="_Toc190442128" w:history="1">
+        <w:r>
+          <w:rPr>
+            <w:rStyle w:val="Lienhypertexte"/>
+            <w:noProof/>
+            <w:lang w:val="en-GB"/>
+          </w:rPr>
+          <w:t>PRESENTATION OF THE PROJECT</w:t>
+        </w:r>
+        <w:r>
+          <w:rPr>
+            <w:noProof/>
+            <w:webHidden/>
+          </w:rPr>
+          <w:tab/>
+        </w:r>
+        <w:r>
+          <w:rPr>
+            <w:noProof/>
+            <w:webHidden/>
+          </w:rPr>
+          <w:fldChar w:fldCharType="begin"/>
+        </w:r>
+        <w:r>
+          <w:rPr>
+            <w:noProof/>
+            <w:webHidden/>
+          </w:rPr>
+          <w:instrText xml:space="preserve"> PAGEREF _Toc190442128 \h </w:instrText>
+        </w:r>
+        <w:r>
+          <w:rPr>
+            <w:noProof/>
+            <w:webHidden/>
+          </w:rPr>
+        </w:r>
+        <w:r>
+          <w:rPr>
+            <w:noProof/>
+            <w:webHidden/>
+          </w:rPr>
+          <w:fldChar w:fldCharType="separate"/>
+        </w:r>
+        <w:r>
+          <w:rPr>
+            <w:noProof/>
+            <w:webHidden/>
+          </w:rPr>
+          <w:t>4</w:t>
+        </w:r>
+        <w:r>
+          <w:rPr>
+            <w:noProof/>
+            <w:webHidden/>
+          </w:rPr>
+          <w:fldChar w:fldCharType="end"/>
+        </w:r>
+      </w:hyperlink>
+    </w:p>
+    <w:p>
+      <w:pPr>
+        <w:pStyle w:val="TM2"/>
+        <w:tabs>
+          <w:tab w:val="right" w:leader="dot" w:pos="9800"/>
+        </w:tabs>
+        <w:rPr>
+          <w:rFonts w:eastAsiaTheme="minorEastAsia"/>
+          <w:noProof/>
+          <w:lang w:eastAsia="fr-FR"/>
+        </w:rPr>
+      </w:pPr>
+      <w:hyperlink w:anchor="_Toc190442129" w:history="1">
+        <w:r>
+          <w:rPr>
+            <w:rStyle w:val="Lienhypertexte"/>
+            <w:noProof/>
+            <w:lang w:val="en-GB"/>
+          </w:rPr>
+          <w:t>CONTEXT</w:t>
+        </w:r>
+        <w:r>
+          <w:rPr>
+            <w:noProof/>
+            <w:webHidden/>
+          </w:rPr>
+          <w:tab/>
+        </w:r>
+        <w:r>
+          <w:rPr>
+            <w:noProof/>
+            <w:webHidden/>
+          </w:rPr>
+          <w:fldChar w:fldCharType="begin"/>
+        </w:r>
+        <w:r>
+          <w:rPr>
+            <w:noProof/>
+            <w:webHidden/>
+          </w:rPr>
+          <w:instrText xml:space="preserve"> PAGEREF _Toc190442129 \h </w:instrText>
+        </w:r>
+        <w:r>
+          <w:rPr>
+            <w:noProof/>
+            <w:webHidden/>
+          </w:rPr>
+        </w:r>
+        <w:r>
+          <w:rPr>
+            <w:noProof/>
+            <w:webHidden/>
+          </w:rPr>
+          <w:fldChar w:fldCharType="separate"/>
+        </w:r>
+        <w:r>
+          <w:rPr>
+            <w:noProof/>
+            <w:webHidden/>
+          </w:rPr>
+          <w:t>4</w:t>
+        </w:r>
+        <w:r>
+          <w:rPr>
+            <w:noProof/>
+            <w:webHidden/>
+          </w:rPr>
+          <w:fldChar w:fldCharType="end"/>
+        </w:r>
+      </w:hyperlink>
+    </w:p>
+    <w:p>
+      <w:pPr>
+        <w:pStyle w:val="TM2"/>
+        <w:tabs>
+          <w:tab w:val="right" w:leader="dot" w:pos="9800"/>
+        </w:tabs>
+        <w:rPr>
+          <w:rFonts w:eastAsiaTheme="minorEastAsia"/>
+          <w:noProof/>
+          <w:lang w:eastAsia="fr-FR"/>
+        </w:rPr>
+      </w:pPr>
+      <w:hyperlink w:anchor="_Toc190442130" w:history="1">
+        <w:r>
+          <w:rPr>
+            <w:rStyle w:val="Lienhypertexte"/>
+            <w:noProof/>
+            <w:lang w:val="en-GB"/>
+          </w:rPr>
+          <w:t>JUSTIFICATION</w:t>
+        </w:r>
+        <w:r>
+          <w:rPr>
+            <w:noProof/>
+            <w:webHidden/>
+          </w:rPr>
+          <w:tab/>
+        </w:r>
+        <w:r>
+          <w:rPr>
+            <w:noProof/>
+            <w:webHidden/>
+          </w:rPr>
+          <w:fldChar w:fldCharType="begin"/>
+        </w:r>
+        <w:r>
+          <w:rPr>
+            <w:noProof/>
+            <w:webHidden/>
+          </w:rPr>
+          <w:instrText xml:space="preserve"> PAGEREF _Toc190442130 \h </w:instrText>
+        </w:r>
+        <w:r>
+          <w:rPr>
+            <w:noProof/>
+            <w:webHidden/>
+          </w:rPr>
+        </w:r>
+        <w:r>
+          <w:rPr>
+            <w:noProof/>
+            <w:webHidden/>
+          </w:rPr>
+          <w:fldChar w:fldCharType="separate"/>
+        </w:r>
+        <w:r>
+          <w:rPr>
+            <w:noProof/>
+            <w:webHidden/>
+          </w:rPr>
+          <w:t>4</w:t>
+        </w:r>
+        <w:r>
+          <w:rPr>
+            <w:noProof/>
+            <w:webHidden/>
+          </w:rPr>
+          <w:fldChar w:fldCharType="end"/>
+        </w:r>
+      </w:hyperlink>
+    </w:p>
+    <w:p>
+      <w:pPr>
+        <w:pStyle w:val="TM2"/>
+        <w:tabs>
+          <w:tab w:val="right" w:leader="dot" w:pos="9800"/>
+        </w:tabs>
+        <w:rPr>
+          <w:rFonts w:eastAsiaTheme="minorEastAsia"/>
+          <w:noProof/>
+          <w:lang w:eastAsia="fr-FR"/>
+        </w:rPr>
+      </w:pPr>
+      <w:hyperlink w:anchor="_Toc190442131" w:history="1">
+        <w:r>
+          <w:rPr>
+            <w:rStyle w:val="Lienhypertexte"/>
+            <w:rFonts w:eastAsia="Times New Roman"/>
+            <w:noProof/>
+            <w:lang w:val="en-GB" w:eastAsia="fr-FR"/>
+          </w:rPr>
+          <w:t>PROJECT TARGET</w:t>
+        </w:r>
+        <w:r>
+          <w:rPr>
+            <w:noProof/>
+            <w:webHidden/>
+          </w:rPr>
+          <w:tab/>
+        </w:r>
+        <w:r>
+          <w:rPr>
+            <w:noProof/>
+            <w:webHidden/>
+          </w:rPr>
+          <w:fldChar w:fldCharType="begin"/>
+        </w:r>
+        <w:r>
+          <w:rPr>
+            <w:noProof/>
+            <w:webHidden/>
+          </w:rPr>
+          <w:instrText xml:space="preserve"> PAGEREF _Toc190442131 \h </w:instrText>
+        </w:r>
+        <w:r>
+          <w:rPr>
+            <w:noProof/>
+            <w:webHidden/>
+          </w:rPr>
+        </w:r>
+        <w:r>
+          <w:rPr>
+            <w:noProof/>
+            <w:webHidden/>
+          </w:rPr>
+          <w:fldChar w:fldCharType="separate"/>
+        </w:r>
+        <w:r>
+          <w:rPr>
+            <w:noProof/>
+            <w:webHidden/>
+          </w:rPr>
+          <w:t>5</w:t>
+        </w:r>
+        <w:r>
+          <w:rPr>
+            <w:noProof/>
+            <w:webHidden/>
+          </w:rPr>
+          <w:fldChar w:fldCharType="end"/>
+        </w:r>
+      </w:hyperlink>
+    </w:p>
+    <w:p>
+      <w:pPr>
+        <w:pStyle w:val="TM1"/>
+        <w:tabs>
+          <w:tab w:val="right" w:leader="dot" w:pos="9800"/>
+        </w:tabs>
+        <w:rPr>
+          <w:rFonts w:eastAsiaTheme="minorEastAsia"/>
+          <w:noProof/>
+          <w:lang w:eastAsia="fr-FR"/>
+        </w:rPr>
+      </w:pPr>
+      <w:hyperlink w:anchor="_Toc190442132" w:history="1">
+        <w:r>
+          <w:rPr>
+            <w:rStyle w:val="Lienhypertexte"/>
+            <w:noProof/>
+            <w:lang w:val="en-GB" w:eastAsia="fr-FR"/>
+          </w:rPr>
+          <w:t>ANALYSIS METHODOLOGY</w:t>
+        </w:r>
+        <w:r>
+          <w:rPr>
+            <w:noProof/>
+            <w:webHidden/>
+          </w:rPr>
+          <w:tab/>
+        </w:r>
+        <w:r>
+          <w:rPr>
+            <w:noProof/>
+            <w:webHidden/>
+          </w:rPr>
+          <w:fldChar w:fldCharType="begin"/>
+        </w:r>
+        <w:r>
+          <w:rPr>
+            <w:noProof/>
+            <w:webHidden/>
+          </w:rPr>
+          <w:instrText xml:space="preserve"> PAGEREF _Toc190442132 \h </w:instrText>
+        </w:r>
+        <w:r>
+          <w:rPr>
+            <w:noProof/>
+            <w:webHidden/>
+          </w:rPr>
+        </w:r>
+        <w:r>
+          <w:rPr>
+            <w:noProof/>
+            <w:webHidden/>
+          </w:rPr>
+          <w:fldChar w:fldCharType="separate"/>
+        </w:r>
+        <w:r>
+          <w:rPr>
+            <w:noProof/>
+            <w:webHidden/>
+          </w:rPr>
+          <w:t>7</w:t>
+        </w:r>
+        <w:r>
+          <w:rPr>
+            <w:noProof/>
+            <w:webHidden/>
+          </w:rPr>
+          <w:fldChar w:fldCharType="end"/>
+        </w:r>
+      </w:hyperlink>
+    </w:p>
+    <w:p>
+      <w:pPr>
+        <w:pStyle w:val="TM2"/>
+        <w:tabs>
+          <w:tab w:val="right" w:leader="dot" w:pos="9800"/>
+        </w:tabs>
+        <w:rPr>
+          <w:rFonts w:eastAsiaTheme="minorEastAsia"/>
+          <w:noProof/>
+          <w:lang w:eastAsia="fr-FR"/>
+        </w:rPr>
+      </w:pPr>
+      <w:hyperlink w:anchor="_Toc190442133" w:history="1">
+        <w:r>
+          <w:rPr>
+            <w:rStyle w:val="Lienhypertexte"/>
+            <w:noProof/>
+            <w:lang w:val="en-GB"/>
+          </w:rPr>
+          <w:t>Introduction</w:t>
+        </w:r>
+        <w:r>
+          <w:rPr>
+            <w:noProof/>
+            <w:webHidden/>
+          </w:rPr>
+          <w:tab/>
+        </w:r>
+        <w:r>
+          <w:rPr>
+            <w:noProof/>
+            <w:webHidden/>
+          </w:rPr>
+          <w:fldChar w:fldCharType="begin"/>
+        </w:r>
+        <w:r>
+          <w:rPr>
+            <w:noProof/>
+            <w:webHidden/>
+          </w:rPr>
+          <w:instrText xml:space="preserve"> PAGEREF _Toc190442133 \h </w:instrText>
+        </w:r>
+        <w:r>
+          <w:rPr>
+            <w:noProof/>
+            <w:webHidden/>
+          </w:rPr>
+        </w:r>
+        <w:r>
+          <w:rPr>
+            <w:noProof/>
+            <w:webHidden/>
+          </w:rPr>
+          <w:fldChar w:fldCharType="separate"/>
+        </w:r>
+        <w:r>
+          <w:rPr>
+            <w:noProof/>
+            <w:webHidden/>
+          </w:rPr>
+          <w:t>7</w:t>
+        </w:r>
+        <w:r>
+          <w:rPr>
+            <w:noProof/>
+            <w:webHidden/>
+          </w:rPr>
+          <w:fldChar w:fldCharType="end"/>
+        </w:r>
+      </w:hyperlink>
+    </w:p>
+    <w:p>
+      <w:pPr>
+        <w:pStyle w:val="TM2"/>
+        <w:tabs>
+          <w:tab w:val="right" w:leader="dot" w:pos="9800"/>
+        </w:tabs>
+        <w:rPr>
+          <w:rFonts w:eastAsiaTheme="minorEastAsia"/>
+          <w:noProof/>
+          <w:lang w:eastAsia="fr-FR"/>
+        </w:rPr>
+      </w:pPr>
+      <w:hyperlink w:anchor="_Toc190442134" w:history="1">
+        <w:r>
+          <w:rPr>
+            <w:rStyle w:val="Lienhypertexte"/>
+            <w:noProof/>
+            <w:lang w:val="en-GB"/>
+          </w:rPr>
+          <w:t>Comparison of UML and Merise</w:t>
+        </w:r>
+        <w:r>
+          <w:rPr>
+            <w:noProof/>
+            <w:webHidden/>
+          </w:rPr>
+          <w:tab/>
+        </w:r>
+        <w:r>
+          <w:rPr>
+            <w:noProof/>
+            <w:webHidden/>
+          </w:rPr>
+          <w:fldChar w:fldCharType="begin"/>
+        </w:r>
+        <w:r>
+          <w:rPr>
+            <w:noProof/>
+            <w:webHidden/>
+          </w:rPr>
+          <w:instrText xml:space="preserve"> PAGEREF _Toc190442134 \h </w:instrText>
+        </w:r>
+        <w:r>
+          <w:rPr>
+            <w:noProof/>
+            <w:webHidden/>
+          </w:rPr>
+        </w:r>
+        <w:r>
+          <w:rPr>
+            <w:noProof/>
+            <w:webHidden/>
+          </w:rPr>
+          <w:fldChar w:fldCharType="separate"/>
+        </w:r>
+        <w:r>
+          <w:rPr>
+            <w:noProof/>
+            <w:webHidden/>
+          </w:rPr>
+          <w:t>7</w:t>
+        </w:r>
+        <w:r>
+          <w:rPr>
+            <w:noProof/>
+            <w:webHidden/>
+          </w:rPr>
+          <w:fldChar w:fldCharType="end"/>
+        </w:r>
+      </w:hyperlink>
+    </w:p>
+    <w:p>
+      <w:pPr>
+        <w:pStyle w:val="TM1"/>
+        <w:tabs>
+          <w:tab w:val="right" w:leader="dot" w:pos="9800"/>
+        </w:tabs>
+        <w:rPr>
+          <w:rFonts w:eastAsiaTheme="minorEastAsia"/>
+          <w:noProof/>
+          <w:lang w:eastAsia="fr-FR"/>
+        </w:rPr>
+      </w:pPr>
+      <w:hyperlink w:anchor="_Toc190442135" w:history="1">
+        <w:r>
+          <w:rPr>
+            <w:rStyle w:val="Lienhypertexte"/>
+            <w:noProof/>
+            <w:lang w:val="en-GB" w:eastAsia="fr-FR"/>
+          </w:rPr>
+          <w:t>DIAGRAMS</w:t>
+        </w:r>
+        <w:r>
+          <w:rPr>
+            <w:noProof/>
+            <w:webHidden/>
+          </w:rPr>
+          <w:tab/>
+        </w:r>
+        <w:r>
+          <w:rPr>
+            <w:noProof/>
+            <w:webHidden/>
+          </w:rPr>
+          <w:fldChar w:fldCharType="begin"/>
+        </w:r>
+        <w:r>
+          <w:rPr>
+            <w:noProof/>
+            <w:webHidden/>
+          </w:rPr>
+          <w:instrText xml:space="preserve"> PAGEREF _Toc190442135 \h </w:instrText>
+        </w:r>
+        <w:r>
+          <w:rPr>
+            <w:noProof/>
+            <w:webHidden/>
+          </w:rPr>
+        </w:r>
+        <w:r>
+          <w:rPr>
+            <w:noProof/>
+            <w:webHidden/>
+          </w:rPr>
+          <w:fldChar w:fldCharType="separate"/>
+        </w:r>
+        <w:r>
+          <w:rPr>
+            <w:noProof/>
+            <w:webHidden/>
+          </w:rPr>
+          <w:t>8</w:t>
+        </w:r>
+        <w:r>
+          <w:rPr>
+            <w:noProof/>
+            <w:webHidden/>
+          </w:rPr>
+          <w:fldChar w:fldCharType="end"/>
+        </w:r>
+      </w:hyperlink>
+    </w:p>
+    <w:p>
+      <w:pPr>
+        <w:pStyle w:val="TM2"/>
+        <w:tabs>
+          <w:tab w:val="right" w:leader="dot" w:pos="9800"/>
+        </w:tabs>
+        <w:rPr>
+          <w:rFonts w:eastAsiaTheme="minorEastAsia"/>
+          <w:noProof/>
+          <w:lang w:eastAsia="fr-FR"/>
+        </w:rPr>
+      </w:pPr>
+      <w:hyperlink w:anchor="_Toc190442136" w:history="1">
+        <w:r>
+          <w:rPr>
+            <w:rStyle w:val="Lienhypertexte"/>
+            <w:noProof/>
+            <w:lang w:val="en-GB" w:eastAsia="fr-FR"/>
+          </w:rPr>
+          <w:t>USE CASE DIAGRAM</w:t>
+        </w:r>
+        <w:r>
+          <w:rPr>
+            <w:noProof/>
+            <w:webHidden/>
+          </w:rPr>
+          <w:tab/>
+        </w:r>
+        <w:r>
+          <w:rPr>
+            <w:noProof/>
+            <w:webHidden/>
+          </w:rPr>
+          <w:fldChar w:fldCharType="begin"/>
+        </w:r>
+        <w:r>
+          <w:rPr>
+            <w:noProof/>
+            <w:webHidden/>
+          </w:rPr>
+          <w:instrText xml:space="preserve"> PAGEREF _Toc190442136 \h </w:instrText>
+        </w:r>
+        <w:r>
+          <w:rPr>
+            <w:noProof/>
+            <w:webHidden/>
+          </w:rPr>
+        </w:r>
+        <w:r>
+          <w:rPr>
+            <w:noProof/>
+            <w:webHidden/>
+          </w:rPr>
+          <w:fldChar w:fldCharType="separate"/>
+        </w:r>
+        <w:r>
+          <w:rPr>
+            <w:noProof/>
+            <w:webHidden/>
+          </w:rPr>
+          <w:t>8</w:t>
+        </w:r>
+        <w:r>
+          <w:rPr>
+            <w:noProof/>
+            <w:webHidden/>
+          </w:rPr>
+          <w:fldChar w:fldCharType="end"/>
+        </w:r>
+      </w:hyperlink>
+    </w:p>
+    <w:p>
+      <w:pPr>
+        <w:pStyle w:val="TM2"/>
+        <w:tabs>
+          <w:tab w:val="right" w:leader="dot" w:pos="9800"/>
+        </w:tabs>
+        <w:rPr>
+          <w:rFonts w:eastAsiaTheme="minorEastAsia"/>
+          <w:noProof/>
+          <w:lang w:eastAsia="fr-FR"/>
+        </w:rPr>
+      </w:pPr>
+      <w:hyperlink w:anchor="_Toc190442137" w:history="1">
+        <w:r>
+          <w:rPr>
+            <w:rStyle w:val="Lienhypertexte"/>
+            <w:noProof/>
+          </w:rPr>
+          <w:t>TEXTUAL DESCRIPTION</w:t>
+        </w:r>
+        <w:r>
+          <w:rPr>
+            <w:noProof/>
+            <w:webHidden/>
+          </w:rPr>
+          <w:tab/>
+        </w:r>
+        <w:r>
+          <w:rPr>
+            <w:noProof/>
+            <w:webHidden/>
+          </w:rPr>
+          <w:fldChar w:fldCharType="begin"/>
+        </w:r>
+        <w:r>
+          <w:rPr>
+            <w:noProof/>
+            <w:webHidden/>
+          </w:rPr>
+          <w:instrText xml:space="preserve"> PAGEREF _Toc190442137 \h </w:instrText>
+        </w:r>
+        <w:r>
+          <w:rPr>
+            <w:noProof/>
+            <w:webHidden/>
+          </w:rPr>
+        </w:r>
+        <w:r>
+          <w:rPr>
+            <w:noProof/>
+            <w:webHidden/>
+          </w:rPr>
+          <w:fldChar w:fldCharType="separate"/>
+        </w:r>
+        <w:r>
+          <w:rPr>
+            <w:noProof/>
+            <w:webHidden/>
+          </w:rPr>
+          <w:t>11</w:t>
+        </w:r>
+        <w:r>
+          <w:rPr>
+            <w:noProof/>
+            <w:webHidden/>
+          </w:rPr>
+          <w:fldChar w:fldCharType="end"/>
+        </w:r>
+      </w:hyperlink>
+    </w:p>
+    <w:p>
+      <w:pPr>
+        <w:pStyle w:val="TM2"/>
+        <w:tabs>
+          <w:tab w:val="right" w:leader="dot" w:pos="9800"/>
+        </w:tabs>
+        <w:rPr>
+          <w:rFonts w:eastAsiaTheme="minorEastAsia"/>
+          <w:noProof/>
+          <w:lang w:eastAsia="fr-FR"/>
+        </w:rPr>
+      </w:pPr>
+      <w:hyperlink w:anchor="_Toc190442138" w:history="1">
+        <w:r>
+          <w:rPr>
+            <w:rStyle w:val="Lienhypertexte"/>
+            <w:noProof/>
+          </w:rPr>
+          <w:t>COMMUNICATION DIAGRAM</w:t>
+        </w:r>
+        <w:r>
+          <w:rPr>
+            <w:noProof/>
+            <w:webHidden/>
+          </w:rPr>
+          <w:tab/>
+        </w:r>
+        <w:r>
+          <w:rPr>
+            <w:noProof/>
+            <w:webHidden/>
+          </w:rPr>
+          <w:fldChar w:fldCharType="begin"/>
+        </w:r>
+        <w:r>
+          <w:rPr>
+            <w:noProof/>
+            <w:webHidden/>
+          </w:rPr>
+          <w:instrText xml:space="preserve"> PAGEREF _Toc190442138 \h </w:instrText>
+        </w:r>
+        <w:r>
+          <w:rPr>
+            <w:noProof/>
+            <w:webHidden/>
+          </w:rPr>
+        </w:r>
+        <w:r>
+          <w:rPr>
+            <w:noProof/>
+            <w:webHidden/>
+          </w:rPr>
+          <w:fldChar w:fldCharType="separate"/>
+        </w:r>
+        <w:r>
+          <w:rPr>
+            <w:noProof/>
+            <w:webHidden/>
+          </w:rPr>
+          <w:t>13</w:t>
+        </w:r>
+        <w:r>
+          <w:rPr>
+            <w:noProof/>
+            <w:webHidden/>
+          </w:rPr>
+          <w:fldChar w:fldCharType="end"/>
+        </w:r>
+      </w:hyperlink>
+    </w:p>
+    <w:p>
+      <w:pPr>
+        <w:pStyle w:val="TM2"/>
+        <w:tabs>
+          <w:tab w:val="right" w:leader="dot" w:pos="9800"/>
+        </w:tabs>
+        <w:rPr>
+          <w:rFonts w:eastAsiaTheme="minorEastAsia"/>
+          <w:noProof/>
+          <w:lang w:eastAsia="fr-FR"/>
+        </w:rPr>
+      </w:pPr>
+      <w:hyperlink w:anchor="_Toc190442139" w:history="1">
+        <w:r>
+          <w:rPr>
+            <w:rStyle w:val="Lienhypertexte"/>
+            <w:noProof/>
+          </w:rPr>
+          <w:t>SEQUENCE DIAGRAM</w:t>
+        </w:r>
+        <w:r>
+          <w:rPr>
+            <w:noProof/>
+            <w:webHidden/>
+          </w:rPr>
+          <w:tab/>
+        </w:r>
+        <w:r>
+          <w:rPr>
+            <w:noProof/>
+            <w:webHidden/>
+          </w:rPr>
+          <w:fldChar w:fldCharType="begin"/>
+        </w:r>
+        <w:r>
+          <w:rPr>
+            <w:noProof/>
+            <w:webHidden/>
+          </w:rPr>
+          <w:instrText xml:space="preserve"> PAGEREF _Toc190442139 \h </w:instrText>
+        </w:r>
+        <w:r>
+          <w:rPr>
+            <w:noProof/>
+            <w:webHidden/>
+          </w:rPr>
+        </w:r>
+        <w:r>
+          <w:rPr>
+            <w:noProof/>
+            <w:webHidden/>
+          </w:rPr>
+          <w:fldChar w:fldCharType="separate"/>
+        </w:r>
+        <w:r>
+          <w:rPr>
+            <w:noProof/>
+            <w:webHidden/>
+          </w:rPr>
+          <w:t>15</w:t>
+        </w:r>
+        <w:r>
+          <w:rPr>
+            <w:noProof/>
+            <w:webHidden/>
+          </w:rPr>
+          <w:fldChar w:fldCharType="end"/>
+        </w:r>
+      </w:hyperlink>
+    </w:p>
+    <w:p>
+      <w:pPr>
+        <w:pStyle w:val="TM2"/>
+        <w:tabs>
+          <w:tab w:val="right" w:leader="dot" w:pos="9800"/>
+        </w:tabs>
+        <w:rPr>
+          <w:rFonts w:eastAsiaTheme="minorEastAsia"/>
+          <w:noProof/>
+          <w:lang w:eastAsia="fr-FR"/>
+        </w:rPr>
+      </w:pPr>
+      <w:hyperlink w:anchor="_Toc190442140" w:history="1">
+        <w:r>
+          <w:rPr>
+            <w:rStyle w:val="Lienhypertexte"/>
+            <w:noProof/>
+          </w:rPr>
+          <w:t>ACTIVITY DIAGRAM</w:t>
+        </w:r>
+        <w:r>
+          <w:rPr>
+            <w:noProof/>
+            <w:webHidden/>
+          </w:rPr>
+          <w:tab/>
+        </w:r>
+        <w:r>
+          <w:rPr>
+            <w:noProof/>
+            <w:webHidden/>
+          </w:rPr>
+          <w:fldChar w:fldCharType="begin"/>
+        </w:r>
+        <w:r>
+          <w:rPr>
+            <w:noProof/>
+            <w:webHidden/>
+          </w:rPr>
+          <w:instrText xml:space="preserve"> PAGEREF _Toc190442140 \h </w:instrText>
+        </w:r>
+        <w:r>
+          <w:rPr>
+            <w:noProof/>
+            <w:webHidden/>
+          </w:rPr>
+        </w:r>
+        <w:r>
+          <w:rPr>
+            <w:noProof/>
+            <w:webHidden/>
+          </w:rPr>
+          <w:fldChar w:fldCharType="separate"/>
+        </w:r>
+        <w:r>
+          <w:rPr>
+            <w:noProof/>
+            <w:webHidden/>
+          </w:rPr>
+          <w:t>17</w:t>
+        </w:r>
+        <w:r>
+          <w:rPr>
+            <w:noProof/>
+            <w:webHidden/>
+          </w:rPr>
+          <w:fldChar w:fldCharType="end"/>
+        </w:r>
+      </w:hyperlink>
+    </w:p>
+    <w:p>
+      <w:pPr>
+        <w:pStyle w:val="TM2"/>
+        <w:tabs>
+          <w:tab w:val="right" w:leader="dot" w:pos="9800"/>
+        </w:tabs>
+        <w:rPr>
+          <w:rFonts w:eastAsiaTheme="minorEastAsia"/>
+          <w:noProof/>
+          <w:lang w:eastAsia="fr-FR"/>
+        </w:rPr>
+      </w:pPr>
+      <w:hyperlink w:anchor="_Toc190442141" w:history="1">
+        <w:r>
+          <w:rPr>
+            <w:rStyle w:val="Lienhypertexte"/>
+            <w:noProof/>
+            <w:lang w:val="en-GB"/>
+          </w:rPr>
+          <w:t>STATE MACHINE DIAGRAM</w:t>
+        </w:r>
+        <w:r>
+          <w:rPr>
+            <w:noProof/>
+            <w:webHidden/>
+          </w:rPr>
+          <w:tab/>
+        </w:r>
+        <w:r>
+          <w:rPr>
+            <w:noProof/>
+            <w:webHidden/>
+          </w:rPr>
+          <w:fldChar w:fldCharType="begin"/>
+        </w:r>
+        <w:r>
+          <w:rPr>
+            <w:noProof/>
+            <w:webHidden/>
+          </w:rPr>
+          <w:instrText xml:space="preserve"> PAGEREF _Toc190442141 \h </w:instrText>
+        </w:r>
+        <w:r>
+          <w:rPr>
+            <w:noProof/>
+            <w:webHidden/>
+          </w:rPr>
+        </w:r>
+        <w:r>
+          <w:rPr>
+            <w:noProof/>
+            <w:webHidden/>
+          </w:rPr>
+          <w:fldChar w:fldCharType="separate"/>
+        </w:r>
+        <w:r>
+          <w:rPr>
+            <w:noProof/>
+            <w:webHidden/>
+          </w:rPr>
+          <w:t>19</w:t>
+        </w:r>
+        <w:r>
+          <w:rPr>
+            <w:noProof/>
+            <w:webHidden/>
+          </w:rPr>
+          <w:fldChar w:fldCharType="end"/>
+        </w:r>
+      </w:hyperlink>
+    </w:p>
+    <w:p>
+      <w:pPr>
+        <w:pStyle w:val="TM2"/>
+        <w:tabs>
+          <w:tab w:val="right" w:leader="dot" w:pos="9800"/>
+        </w:tabs>
+        <w:rPr>
+          <w:rFonts w:eastAsiaTheme="minorEastAsia"/>
+          <w:noProof/>
+          <w:lang w:eastAsia="fr-FR"/>
+        </w:rPr>
+      </w:pPr>
+      <w:hyperlink w:anchor="_Toc190442142" w:history="1">
+        <w:r>
+          <w:rPr>
+            <w:rStyle w:val="Lienhypertexte"/>
+            <w:noProof/>
+            <w:lang w:val="en-GB"/>
+          </w:rPr>
+          <w:t>CLASS DIAGRAM</w:t>
+        </w:r>
+        <w:r>
+          <w:rPr>
+            <w:noProof/>
+            <w:webHidden/>
+          </w:rPr>
+          <w:tab/>
+        </w:r>
+        <w:r>
+          <w:rPr>
+            <w:noProof/>
+            <w:webHidden/>
+          </w:rPr>
+          <w:fldChar w:fldCharType="begin"/>
+        </w:r>
+        <w:r>
+          <w:rPr>
+            <w:noProof/>
+            <w:webHidden/>
+          </w:rPr>
+          <w:instrText xml:space="preserve"> PAGEREF _Toc190442142 \h </w:instrText>
+        </w:r>
+        <w:r>
+          <w:rPr>
+            <w:noProof/>
+            <w:webHidden/>
+          </w:rPr>
+        </w:r>
+        <w:r>
+          <w:rPr>
+            <w:noProof/>
+            <w:webHidden/>
+          </w:rPr>
+          <w:fldChar w:fldCharType="separate"/>
+        </w:r>
+        <w:r>
+          <w:rPr>
+            <w:noProof/>
+            <w:webHidden/>
+          </w:rPr>
+          <w:t>20</w:t>
+        </w:r>
+        <w:r>
+          <w:rPr>
+            <w:noProof/>
+            <w:webHidden/>
+          </w:rPr>
+          <w:fldChar w:fldCharType="end"/>
+        </w:r>
+      </w:hyperlink>
+    </w:p>
+    <w:p>
+      <w:pPr>
+        <w:pStyle w:val="TM2"/>
+        <w:tabs>
+          <w:tab w:val="right" w:leader="dot" w:pos="9800"/>
+        </w:tabs>
+        <w:rPr>
+          <w:rFonts w:eastAsiaTheme="minorEastAsia"/>
+          <w:noProof/>
+          <w:lang w:eastAsia="fr-FR"/>
+        </w:rPr>
+      </w:pPr>
+      <w:hyperlink w:anchor="_Toc190442143" w:history="1">
+        <w:r>
+          <w:rPr>
+            <w:rStyle w:val="Lienhypertexte"/>
+            <w:noProof/>
+          </w:rPr>
+          <w:t>PACKAGE DIAGRAM</w:t>
+        </w:r>
+        <w:r>
+          <w:rPr>
+            <w:noProof/>
+            <w:webHidden/>
+          </w:rPr>
+          <w:tab/>
+        </w:r>
+        <w:r>
+          <w:rPr>
+            <w:noProof/>
+            <w:webHidden/>
+          </w:rPr>
+          <w:fldChar w:fldCharType="begin"/>
+        </w:r>
+        <w:r>
+          <w:rPr>
+            <w:noProof/>
+            <w:webHidden/>
+          </w:rPr>
+          <w:instrText xml:space="preserve"> PAGEREF _Toc190442143 \h </w:instrText>
+        </w:r>
+        <w:r>
+          <w:rPr>
+            <w:noProof/>
+            <w:webHidden/>
+          </w:rPr>
+        </w:r>
+        <w:r>
+          <w:rPr>
+            <w:noProof/>
+            <w:webHidden/>
+          </w:rPr>
+          <w:fldChar w:fldCharType="separate"/>
+        </w:r>
+        <w:r>
+          <w:rPr>
+            <w:noProof/>
+            <w:webHidden/>
+          </w:rPr>
+          <w:t>22</w:t>
+        </w:r>
+        <w:r>
+          <w:rPr>
+            <w:noProof/>
+            <w:webHidden/>
+          </w:rPr>
+          <w:fldChar w:fldCharType="end"/>
+        </w:r>
+      </w:hyperlink>
+    </w:p>
+    <w:p>
+      <w:pPr>
+        <w:pStyle w:val="TM2"/>
+        <w:tabs>
+          <w:tab w:val="right" w:leader="dot" w:pos="9800"/>
+        </w:tabs>
+        <w:rPr>
+          <w:rFonts w:eastAsiaTheme="minorEastAsia"/>
+          <w:noProof/>
+          <w:lang w:eastAsia="fr-FR"/>
+        </w:rPr>
+      </w:pPr>
+      <w:hyperlink w:anchor="_Toc190442144" w:history="1">
+        <w:r>
+          <w:rPr>
+            <w:rStyle w:val="Lienhypertexte"/>
+            <w:noProof/>
+            <w:lang w:val="en-GB"/>
+          </w:rPr>
+          <w:t>COMPONENT DIAGRAM</w:t>
+        </w:r>
+        <w:r>
+          <w:rPr>
+            <w:noProof/>
+            <w:webHidden/>
+          </w:rPr>
+          <w:tab/>
+        </w:r>
+        <w:r>
+          <w:rPr>
+            <w:noProof/>
+            <w:webHidden/>
+          </w:rPr>
+          <w:fldChar w:fldCharType="begin"/>
+        </w:r>
+        <w:r>
+          <w:rPr>
+            <w:noProof/>
+            <w:webHidden/>
+          </w:rPr>
+          <w:instrText xml:space="preserve"> PAGEREF _Toc190442144 \h </w:instrText>
+        </w:r>
+        <w:r>
+          <w:rPr>
+            <w:noProof/>
+            <w:webHidden/>
+          </w:rPr>
+        </w:r>
+        <w:r>
+          <w:rPr>
+            <w:noProof/>
+            <w:webHidden/>
+          </w:rPr>
+          <w:fldChar w:fldCharType="separate"/>
+        </w:r>
+        <w:r>
+          <w:rPr>
+            <w:noProof/>
+            <w:webHidden/>
+          </w:rPr>
+          <w:t>23</w:t>
+        </w:r>
+        <w:r>
+          <w:rPr>
+            <w:noProof/>
+            <w:webHidden/>
+          </w:rPr>
+          <w:fldChar w:fldCharType="end"/>
+        </w:r>
+      </w:hyperlink>
+    </w:p>
+    <w:p>
+      <w:pPr>
+        <w:pStyle w:val="TM2"/>
+        <w:tabs>
+          <w:tab w:val="right" w:leader="dot" w:pos="9800"/>
+        </w:tabs>
+        <w:rPr>
+          <w:rFonts w:eastAsiaTheme="minorEastAsia"/>
+          <w:noProof/>
+          <w:lang w:eastAsia="fr-FR"/>
+        </w:rPr>
+      </w:pPr>
+      <w:hyperlink w:anchor="_Toc190442145" w:history="1">
+        <w:r>
+          <w:rPr>
+            <w:rStyle w:val="Lienhypertexte"/>
+            <w:noProof/>
+          </w:rPr>
+          <w:t>DEPLOYMENT DIAGRAM</w:t>
+        </w:r>
+        <w:r>
+          <w:rPr>
+            <w:noProof/>
+            <w:webHidden/>
+          </w:rPr>
+          <w:tab/>
+        </w:r>
+        <w:r>
+          <w:rPr>
+            <w:noProof/>
+            <w:webHidden/>
+          </w:rPr>
+          <w:fldChar w:fldCharType="begin"/>
+        </w:r>
+        <w:r>
+          <w:rPr>
+            <w:noProof/>
+            <w:webHidden/>
+          </w:rPr>
+          <w:instrText xml:space="preserve"> PAGEREF _Toc190442145 \h </w:instrText>
+        </w:r>
+        <w:r>
+          <w:rPr>
+            <w:noProof/>
+            <w:webHidden/>
+          </w:rPr>
+        </w:r>
+        <w:r>
+          <w:rPr>
+            <w:noProof/>
+            <w:webHidden/>
+          </w:rPr>
+          <w:fldChar w:fldCharType="separate"/>
+        </w:r>
+        <w:r>
+          <w:rPr>
+            <w:noProof/>
+            <w:webHidden/>
+          </w:rPr>
+          <w:t>24</w:t>
+        </w:r>
+        <w:r>
+          <w:rPr>
+            <w:noProof/>
+            <w:webHidden/>
+          </w:rPr>
+          <w:fldChar w:fldCharType="end"/>
+        </w:r>
+      </w:hyperlink>
+    </w:p>
+    <w:p>
+      <w:pPr>
+        <w:pStyle w:val="TM1"/>
+        <w:tabs>
+          <w:tab w:val="right" w:leader="dot" w:pos="9800"/>
+        </w:tabs>
+        <w:rPr>
+          <w:rFonts w:eastAsiaTheme="minorEastAsia"/>
+          <w:noProof/>
+          <w:lang w:eastAsia="fr-FR"/>
+        </w:rPr>
+      </w:pPr>
+      <w:hyperlink w:anchor="_Toc190442146" w:history="1">
+        <w:r>
+          <w:rPr>
+            <w:rStyle w:val="Lienhypertexte"/>
+            <w:noProof/>
+            <w:lang w:val="en-US"/>
+          </w:rPr>
+          <w:t>PROJECT ILLUSTRATIONS</w:t>
+        </w:r>
+        <w:r>
+          <w:rPr>
+            <w:noProof/>
+            <w:webHidden/>
+          </w:rPr>
+          <w:tab/>
+        </w:r>
+        <w:r>
+          <w:rPr>
+            <w:noProof/>
+            <w:webHidden/>
+          </w:rPr>
+          <w:fldChar w:fldCharType="begin"/>
+        </w:r>
+        <w:r>
+          <w:rPr>
+            <w:noProof/>
+            <w:webHidden/>
+          </w:rPr>
+          <w:instrText xml:space="preserve"> PAGEREF _Toc190442146 \h </w:instrText>
+        </w:r>
+        <w:r>
+          <w:rPr>
+            <w:noProof/>
+            <w:webHidden/>
+          </w:rPr>
+        </w:r>
+        <w:r>
+          <w:rPr>
+            <w:noProof/>
+            <w:webHidden/>
+          </w:rPr>
+          <w:fldChar w:fldCharType="separate"/>
+        </w:r>
+        <w:r>
+          <w:rPr>
+            <w:noProof/>
+            <w:webHidden/>
+          </w:rPr>
+          <w:t>25</w:t>
+        </w:r>
+        <w:r>
+          <w:rPr>
+            <w:noProof/>
+            <w:webHidden/>
+          </w:rPr>
+          <w:fldChar w:fldCharType="end"/>
+        </w:r>
+      </w:hyperlink>
+    </w:p>
+    <w:p>
+      <w:pPr>
+        <w:pStyle w:val="TM1"/>
+        <w:tabs>
+          <w:tab w:val="right" w:leader="dot" w:pos="9800"/>
+        </w:tabs>
+        <w:rPr>
+          <w:rFonts w:eastAsiaTheme="minorEastAsia"/>
+          <w:noProof/>
+          <w:lang w:eastAsia="fr-FR"/>
+        </w:rPr>
+      </w:pPr>
+      <w:hyperlink w:anchor="_Toc190442147" w:history="1">
+        <w:r>
+          <w:rPr>
+            <w:rStyle w:val="Lienhypertexte"/>
+            <w:noProof/>
+            <w:lang w:val="en-US"/>
+          </w:rPr>
+          <w:t>CONCLUSION</w:t>
+        </w:r>
+        <w:r>
+          <w:rPr>
+            <w:noProof/>
+            <w:webHidden/>
+          </w:rPr>
+          <w:tab/>
+        </w:r>
+        <w:r>
+          <w:rPr>
+            <w:noProof/>
+            <w:webHidden/>
+          </w:rPr>
+          <w:fldChar w:fldCharType="begin"/>
+        </w:r>
+        <w:r>
+          <w:rPr>
+            <w:noProof/>
+            <w:webHidden/>
+          </w:rPr>
+          <w:instrText xml:space="preserve"> PAGEREF _Toc190442147 \h </w:instrText>
+        </w:r>
+        <w:r>
+          <w:rPr>
+            <w:noProof/>
+            <w:webHidden/>
+          </w:rPr>
+        </w:r>
+        <w:r>
+          <w:rPr>
+            <w:noProof/>
+            <w:webHidden/>
+          </w:rPr>
+          <w:fldChar w:fldCharType="separate"/>
+        </w:r>
+        <w:r>
+          <w:rPr>
+            <w:noProof/>
+            <w:webHidden/>
+          </w:rPr>
+          <w:t>26</w:t>
+        </w:r>
+        <w:r>
+          <w:rPr>
+            <w:noProof/>
+            <w:webHidden/>
+          </w:rPr>
+          <w:fldChar w:fldCharType="end"/>
+        </w:r>
+      </w:hyperlink>
+    </w:p>
+    <w:p>
+      <w:pPr>
+        <w:pStyle w:val="Corpsdetexte"/>
+        <w:rPr>
+          <w:b/>
+          <w:sz w:val="20"/>
+          <w:lang w:val="fr-FR"/>
+        </w:rPr>
+      </w:pPr>
+      <w:r>
+        <w:rPr>
+          <w:b/>
+          <w:sz w:val="20"/>
+          <w:lang w:val="fr-FR"/>
+        </w:rPr>
+        <w:fldChar w:fldCharType="end"/>
+      </w:r>
     </w:p>
     <w:p>
       <w:pPr>
@@ -1867,6 +3471,1443 @@
           <w:sz w:val="20"/>
         </w:rPr>
       </w:pPr>
+    </w:p>
+    <w:p>
+      <w:pPr>
+        <w:rPr>
+          <w:rFonts w:ascii="Times New Roman" w:eastAsia="Times New Roman" w:hAnsi="Times New Roman" w:cs="Times New Roman"/>
+          <w:b/>
+          <w:sz w:val="20"/>
+          <w:szCs w:val="24"/>
+          <w:lang w:val="en-US"/>
+        </w:rPr>
+      </w:pPr>
+      <w:r>
+        <w:rPr>
+          <w:b/>
+          <w:sz w:val="20"/>
+        </w:rPr>
+        <w:br w:type="page"/>
+      </w:r>
+    </w:p>
+    <w:p>
+      <w:pPr>
+        <w:pStyle w:val="Titre1"/>
+      </w:pPr>
+      <w:r>
+        <w:lastRenderedPageBreak/>
+        <w:t>LIST OF FIGURES</w:t>
+      </w:r>
+    </w:p>
+    <w:p>
+      <w:pPr>
+        <w:pStyle w:val="Tabledesillustrations"/>
+        <w:tabs>
+          <w:tab w:val="right" w:leader="dot" w:pos="9800"/>
+        </w:tabs>
+        <w:rPr>
+          <w:noProof/>
+        </w:rPr>
+      </w:pPr>
+      <w:r>
+        <w:rPr>
+          <w:b/>
+          <w:sz w:val="20"/>
+        </w:rPr>
+        <w:fldChar w:fldCharType="begin"/>
+      </w:r>
+      <w:r>
+        <w:rPr>
+          <w:b/>
+          <w:sz w:val="20"/>
+        </w:rPr>
+        <w:instrText xml:space="preserve"> TOC \h \z \c "Figure" </w:instrText>
+      </w:r>
+      <w:r>
+        <w:rPr>
+          <w:b/>
+          <w:sz w:val="20"/>
+        </w:rPr>
+        <w:fldChar w:fldCharType="separate"/>
+      </w:r>
+      <w:hyperlink w:anchor="_Toc190442885" w:history="1">
+        <w:r>
+          <w:rPr>
+            <w:rStyle w:val="Lienhypertexte"/>
+            <w:noProof/>
+            <w:lang w:val="en-GB"/>
+          </w:rPr>
+          <w:t>Figure 1: formalism of the use case</w:t>
+        </w:r>
+        <w:r>
+          <w:rPr>
+            <w:noProof/>
+            <w:webHidden/>
+          </w:rPr>
+          <w:tab/>
+        </w:r>
+        <w:r>
+          <w:rPr>
+            <w:noProof/>
+            <w:webHidden/>
+          </w:rPr>
+          <w:fldChar w:fldCharType="begin"/>
+        </w:r>
+        <w:r>
+          <w:rPr>
+            <w:noProof/>
+            <w:webHidden/>
+          </w:rPr>
+          <w:instrText xml:space="preserve"> PAGEREF _Toc190442885 \h </w:instrText>
+        </w:r>
+        <w:r>
+          <w:rPr>
+            <w:noProof/>
+            <w:webHidden/>
+          </w:rPr>
+        </w:r>
+        <w:r>
+          <w:rPr>
+            <w:noProof/>
+            <w:webHidden/>
+          </w:rPr>
+          <w:fldChar w:fldCharType="separate"/>
+        </w:r>
+        <w:r>
+          <w:rPr>
+            <w:noProof/>
+            <w:webHidden/>
+          </w:rPr>
+          <w:t>9</w:t>
+        </w:r>
+        <w:r>
+          <w:rPr>
+            <w:noProof/>
+            <w:webHidden/>
+          </w:rPr>
+          <w:fldChar w:fldCharType="end"/>
+        </w:r>
+      </w:hyperlink>
+    </w:p>
+    <w:p>
+      <w:pPr>
+        <w:pStyle w:val="Tabledesillustrations"/>
+        <w:tabs>
+          <w:tab w:val="right" w:leader="dot" w:pos="9800"/>
+        </w:tabs>
+        <w:rPr>
+          <w:noProof/>
+        </w:rPr>
+      </w:pPr>
+      <w:hyperlink w:anchor="_Toc190442886" w:history="1">
+        <w:r>
+          <w:rPr>
+            <w:rStyle w:val="Lienhypertexte"/>
+            <w:noProof/>
+            <w:lang w:val="en-GB"/>
+          </w:rPr>
+          <w:t>Figure 2: general use case diagram</w:t>
+        </w:r>
+        <w:r>
+          <w:rPr>
+            <w:noProof/>
+            <w:webHidden/>
+          </w:rPr>
+          <w:tab/>
+        </w:r>
+        <w:r>
+          <w:rPr>
+            <w:noProof/>
+            <w:webHidden/>
+          </w:rPr>
+          <w:fldChar w:fldCharType="begin"/>
+        </w:r>
+        <w:r>
+          <w:rPr>
+            <w:noProof/>
+            <w:webHidden/>
+          </w:rPr>
+          <w:instrText xml:space="preserve"> PAGEREF _Toc190442886 \h </w:instrText>
+        </w:r>
+        <w:r>
+          <w:rPr>
+            <w:noProof/>
+            <w:webHidden/>
+          </w:rPr>
+        </w:r>
+        <w:r>
+          <w:rPr>
+            <w:noProof/>
+            <w:webHidden/>
+          </w:rPr>
+          <w:fldChar w:fldCharType="separate"/>
+        </w:r>
+        <w:r>
+          <w:rPr>
+            <w:noProof/>
+            <w:webHidden/>
+          </w:rPr>
+          <w:t>11</w:t>
+        </w:r>
+        <w:r>
+          <w:rPr>
+            <w:noProof/>
+            <w:webHidden/>
+          </w:rPr>
+          <w:fldChar w:fldCharType="end"/>
+        </w:r>
+      </w:hyperlink>
+    </w:p>
+    <w:p>
+      <w:pPr>
+        <w:pStyle w:val="Tabledesillustrations"/>
+        <w:tabs>
+          <w:tab w:val="right" w:leader="dot" w:pos="9800"/>
+        </w:tabs>
+        <w:rPr>
+          <w:noProof/>
+        </w:rPr>
+      </w:pPr>
+      <w:hyperlink w:anchor="_Toc190442887" w:history="1">
+        <w:r>
+          <w:rPr>
+            <w:rStyle w:val="Lienhypertexte"/>
+            <w:noProof/>
+            <w:lang w:val="en-GB"/>
+          </w:rPr>
+          <w:t>Figure 3: explore use case</w:t>
+        </w:r>
+        <w:r>
+          <w:rPr>
+            <w:noProof/>
+            <w:webHidden/>
+          </w:rPr>
+          <w:tab/>
+        </w:r>
+        <w:r>
+          <w:rPr>
+            <w:noProof/>
+            <w:webHidden/>
+          </w:rPr>
+          <w:fldChar w:fldCharType="begin"/>
+        </w:r>
+        <w:r>
+          <w:rPr>
+            <w:noProof/>
+            <w:webHidden/>
+          </w:rPr>
+          <w:instrText xml:space="preserve"> PAGEREF _Toc190442887 \h </w:instrText>
+        </w:r>
+        <w:r>
+          <w:rPr>
+            <w:noProof/>
+            <w:webHidden/>
+          </w:rPr>
+        </w:r>
+        <w:r>
+          <w:rPr>
+            <w:noProof/>
+            <w:webHidden/>
+          </w:rPr>
+          <w:fldChar w:fldCharType="separate"/>
+        </w:r>
+        <w:r>
+          <w:rPr>
+            <w:noProof/>
+            <w:webHidden/>
+          </w:rPr>
+          <w:t>11</w:t>
+        </w:r>
+        <w:r>
+          <w:rPr>
+            <w:noProof/>
+            <w:webHidden/>
+          </w:rPr>
+          <w:fldChar w:fldCharType="end"/>
+        </w:r>
+      </w:hyperlink>
+    </w:p>
+    <w:p>
+      <w:pPr>
+        <w:pStyle w:val="Tabledesillustrations"/>
+        <w:tabs>
+          <w:tab w:val="right" w:leader="dot" w:pos="9800"/>
+        </w:tabs>
+        <w:rPr>
+          <w:noProof/>
+        </w:rPr>
+      </w:pPr>
+      <w:hyperlink w:anchor="_Toc190442888" w:history="1">
+        <w:r>
+          <w:rPr>
+            <w:rStyle w:val="Lienhypertexte"/>
+            <w:noProof/>
+          </w:rPr>
+          <w:t>Figure 4: formalism of communication diagram</w:t>
+        </w:r>
+        <w:r>
+          <w:rPr>
+            <w:noProof/>
+            <w:webHidden/>
+          </w:rPr>
+          <w:tab/>
+        </w:r>
+        <w:r>
+          <w:rPr>
+            <w:noProof/>
+            <w:webHidden/>
+          </w:rPr>
+          <w:fldChar w:fldCharType="begin"/>
+        </w:r>
+        <w:r>
+          <w:rPr>
+            <w:noProof/>
+            <w:webHidden/>
+          </w:rPr>
+          <w:instrText xml:space="preserve"> PAGEREF _Toc190442888 \h </w:instrText>
+        </w:r>
+        <w:r>
+          <w:rPr>
+            <w:noProof/>
+            <w:webHidden/>
+          </w:rPr>
+        </w:r>
+        <w:r>
+          <w:rPr>
+            <w:noProof/>
+            <w:webHidden/>
+          </w:rPr>
+          <w:fldChar w:fldCharType="separate"/>
+        </w:r>
+        <w:r>
+          <w:rPr>
+            <w:noProof/>
+            <w:webHidden/>
+          </w:rPr>
+          <w:t>14</w:t>
+        </w:r>
+        <w:r>
+          <w:rPr>
+            <w:noProof/>
+            <w:webHidden/>
+          </w:rPr>
+          <w:fldChar w:fldCharType="end"/>
+        </w:r>
+      </w:hyperlink>
+    </w:p>
+    <w:p>
+      <w:pPr>
+        <w:pStyle w:val="Tabledesillustrations"/>
+        <w:tabs>
+          <w:tab w:val="right" w:leader="dot" w:pos="9800"/>
+        </w:tabs>
+        <w:rPr>
+          <w:noProof/>
+        </w:rPr>
+      </w:pPr>
+      <w:hyperlink w:anchor="_Toc190442889" w:history="1">
+        <w:r>
+          <w:rPr>
+            <w:rStyle w:val="Lienhypertexte"/>
+            <w:noProof/>
+          </w:rPr>
+          <w:t>Figure 5: explore communication diagram</w:t>
+        </w:r>
+        <w:r>
+          <w:rPr>
+            <w:noProof/>
+            <w:webHidden/>
+          </w:rPr>
+          <w:tab/>
+        </w:r>
+        <w:r>
+          <w:rPr>
+            <w:noProof/>
+            <w:webHidden/>
+          </w:rPr>
+          <w:fldChar w:fldCharType="begin"/>
+        </w:r>
+        <w:r>
+          <w:rPr>
+            <w:noProof/>
+            <w:webHidden/>
+          </w:rPr>
+          <w:instrText xml:space="preserve"> PAGEREF _Toc190442889 \h </w:instrText>
+        </w:r>
+        <w:r>
+          <w:rPr>
+            <w:noProof/>
+            <w:webHidden/>
+          </w:rPr>
+        </w:r>
+        <w:r>
+          <w:rPr>
+            <w:noProof/>
+            <w:webHidden/>
+          </w:rPr>
+          <w:fldChar w:fldCharType="separate"/>
+        </w:r>
+        <w:r>
+          <w:rPr>
+            <w:noProof/>
+            <w:webHidden/>
+          </w:rPr>
+          <w:t>15</w:t>
+        </w:r>
+        <w:r>
+          <w:rPr>
+            <w:noProof/>
+            <w:webHidden/>
+          </w:rPr>
+          <w:fldChar w:fldCharType="end"/>
+        </w:r>
+      </w:hyperlink>
+    </w:p>
+    <w:p>
+      <w:pPr>
+        <w:pStyle w:val="Tabledesillustrations"/>
+        <w:tabs>
+          <w:tab w:val="right" w:leader="dot" w:pos="9800"/>
+        </w:tabs>
+        <w:rPr>
+          <w:noProof/>
+        </w:rPr>
+      </w:pPr>
+      <w:hyperlink w:anchor="_Toc190442890" w:history="1">
+        <w:r>
+          <w:rPr>
+            <w:rStyle w:val="Lienhypertexte"/>
+            <w:noProof/>
+          </w:rPr>
+          <w:t>Figure 6: authentication sequence diagram</w:t>
+        </w:r>
+        <w:r>
+          <w:rPr>
+            <w:noProof/>
+            <w:webHidden/>
+          </w:rPr>
+          <w:tab/>
+        </w:r>
+        <w:r>
+          <w:rPr>
+            <w:noProof/>
+            <w:webHidden/>
+          </w:rPr>
+          <w:fldChar w:fldCharType="begin"/>
+        </w:r>
+        <w:r>
+          <w:rPr>
+            <w:noProof/>
+            <w:webHidden/>
+          </w:rPr>
+          <w:instrText xml:space="preserve"> PAGEREF _Toc190442890 \h </w:instrText>
+        </w:r>
+        <w:r>
+          <w:rPr>
+            <w:noProof/>
+            <w:webHidden/>
+          </w:rPr>
+        </w:r>
+        <w:r>
+          <w:rPr>
+            <w:noProof/>
+            <w:webHidden/>
+          </w:rPr>
+          <w:fldChar w:fldCharType="separate"/>
+        </w:r>
+        <w:r>
+          <w:rPr>
+            <w:noProof/>
+            <w:webHidden/>
+          </w:rPr>
+          <w:t>16</w:t>
+        </w:r>
+        <w:r>
+          <w:rPr>
+            <w:noProof/>
+            <w:webHidden/>
+          </w:rPr>
+          <w:fldChar w:fldCharType="end"/>
+        </w:r>
+      </w:hyperlink>
+    </w:p>
+    <w:p>
+      <w:pPr>
+        <w:pStyle w:val="Tabledesillustrations"/>
+        <w:tabs>
+          <w:tab w:val="right" w:leader="dot" w:pos="9800"/>
+        </w:tabs>
+        <w:rPr>
+          <w:noProof/>
+        </w:rPr>
+      </w:pPr>
+      <w:hyperlink w:anchor="_Toc190442891" w:history="1">
+        <w:r>
+          <w:rPr>
+            <w:rStyle w:val="Lienhypertexte"/>
+            <w:noProof/>
+          </w:rPr>
+          <w:t>Figure 7: explore sequence diagram</w:t>
+        </w:r>
+        <w:r>
+          <w:rPr>
+            <w:noProof/>
+            <w:webHidden/>
+          </w:rPr>
+          <w:tab/>
+        </w:r>
+        <w:r>
+          <w:rPr>
+            <w:noProof/>
+            <w:webHidden/>
+          </w:rPr>
+          <w:fldChar w:fldCharType="begin"/>
+        </w:r>
+        <w:r>
+          <w:rPr>
+            <w:noProof/>
+            <w:webHidden/>
+          </w:rPr>
+          <w:instrText xml:space="preserve"> PAGEREF _Toc190442891 \h </w:instrText>
+        </w:r>
+        <w:r>
+          <w:rPr>
+            <w:noProof/>
+            <w:webHidden/>
+          </w:rPr>
+        </w:r>
+        <w:r>
+          <w:rPr>
+            <w:noProof/>
+            <w:webHidden/>
+          </w:rPr>
+          <w:fldChar w:fldCharType="separate"/>
+        </w:r>
+        <w:r>
+          <w:rPr>
+            <w:noProof/>
+            <w:webHidden/>
+          </w:rPr>
+          <w:t>17</w:t>
+        </w:r>
+        <w:r>
+          <w:rPr>
+            <w:noProof/>
+            <w:webHidden/>
+          </w:rPr>
+          <w:fldChar w:fldCharType="end"/>
+        </w:r>
+      </w:hyperlink>
+    </w:p>
+    <w:p>
+      <w:pPr>
+        <w:pStyle w:val="Tabledesillustrations"/>
+        <w:tabs>
+          <w:tab w:val="right" w:leader="dot" w:pos="9800"/>
+        </w:tabs>
+        <w:rPr>
+          <w:noProof/>
+        </w:rPr>
+      </w:pPr>
+      <w:hyperlink w:anchor="_Toc190442892" w:history="1">
+        <w:r>
+          <w:rPr>
+            <w:rStyle w:val="Lienhypertexte"/>
+            <w:noProof/>
+          </w:rPr>
+          <w:t>Figure 8: activity digram formalism</w:t>
+        </w:r>
+        <w:r>
+          <w:rPr>
+            <w:noProof/>
+            <w:webHidden/>
+          </w:rPr>
+          <w:tab/>
+        </w:r>
+        <w:r>
+          <w:rPr>
+            <w:noProof/>
+            <w:webHidden/>
+          </w:rPr>
+          <w:fldChar w:fldCharType="begin"/>
+        </w:r>
+        <w:r>
+          <w:rPr>
+            <w:noProof/>
+            <w:webHidden/>
+          </w:rPr>
+          <w:instrText xml:space="preserve"> PAGEREF _Toc190442892 \h </w:instrText>
+        </w:r>
+        <w:r>
+          <w:rPr>
+            <w:noProof/>
+            <w:webHidden/>
+          </w:rPr>
+        </w:r>
+        <w:r>
+          <w:rPr>
+            <w:noProof/>
+            <w:webHidden/>
+          </w:rPr>
+          <w:fldChar w:fldCharType="separate"/>
+        </w:r>
+        <w:r>
+          <w:rPr>
+            <w:noProof/>
+            <w:webHidden/>
+          </w:rPr>
+          <w:t>18</w:t>
+        </w:r>
+        <w:r>
+          <w:rPr>
+            <w:noProof/>
+            <w:webHidden/>
+          </w:rPr>
+          <w:fldChar w:fldCharType="end"/>
+        </w:r>
+      </w:hyperlink>
+    </w:p>
+    <w:p>
+      <w:pPr>
+        <w:pStyle w:val="Tabledesillustrations"/>
+        <w:tabs>
+          <w:tab w:val="right" w:leader="dot" w:pos="9800"/>
+        </w:tabs>
+        <w:rPr>
+          <w:noProof/>
+        </w:rPr>
+      </w:pPr>
+      <w:hyperlink w:anchor="_Toc190442893" w:history="1">
+        <w:r>
+          <w:rPr>
+            <w:rStyle w:val="Lienhypertexte"/>
+            <w:noProof/>
+          </w:rPr>
+          <w:t>Figure 9: authentication activity diagram</w:t>
+        </w:r>
+        <w:r>
+          <w:rPr>
+            <w:noProof/>
+            <w:webHidden/>
+          </w:rPr>
+          <w:tab/>
+        </w:r>
+        <w:r>
+          <w:rPr>
+            <w:noProof/>
+            <w:webHidden/>
+          </w:rPr>
+          <w:fldChar w:fldCharType="begin"/>
+        </w:r>
+        <w:r>
+          <w:rPr>
+            <w:noProof/>
+            <w:webHidden/>
+          </w:rPr>
+          <w:instrText xml:space="preserve"> PAGEREF _Toc190442893 \h </w:instrText>
+        </w:r>
+        <w:r>
+          <w:rPr>
+            <w:noProof/>
+            <w:webHidden/>
+          </w:rPr>
+        </w:r>
+        <w:r>
+          <w:rPr>
+            <w:noProof/>
+            <w:webHidden/>
+          </w:rPr>
+          <w:fldChar w:fldCharType="separate"/>
+        </w:r>
+        <w:r>
+          <w:rPr>
+            <w:noProof/>
+            <w:webHidden/>
+          </w:rPr>
+          <w:t>18</w:t>
+        </w:r>
+        <w:r>
+          <w:rPr>
+            <w:noProof/>
+            <w:webHidden/>
+          </w:rPr>
+          <w:fldChar w:fldCharType="end"/>
+        </w:r>
+      </w:hyperlink>
+    </w:p>
+    <w:p>
+      <w:pPr>
+        <w:pStyle w:val="Tabledesillustrations"/>
+        <w:tabs>
+          <w:tab w:val="right" w:leader="dot" w:pos="9800"/>
+        </w:tabs>
+        <w:rPr>
+          <w:noProof/>
+        </w:rPr>
+      </w:pPr>
+      <w:hyperlink w:anchor="_Toc190442894" w:history="1">
+        <w:r>
+          <w:rPr>
+            <w:rStyle w:val="Lienhypertexte"/>
+            <w:noProof/>
+            <w:lang w:val="en-GB"/>
+          </w:rPr>
+          <w:t>Figure 10: explore activity diagram</w:t>
+        </w:r>
+        <w:r>
+          <w:rPr>
+            <w:noProof/>
+            <w:webHidden/>
+          </w:rPr>
+          <w:tab/>
+        </w:r>
+        <w:r>
+          <w:rPr>
+            <w:noProof/>
+            <w:webHidden/>
+          </w:rPr>
+          <w:fldChar w:fldCharType="begin"/>
+        </w:r>
+        <w:r>
+          <w:rPr>
+            <w:noProof/>
+            <w:webHidden/>
+          </w:rPr>
+          <w:instrText xml:space="preserve"> PAGEREF _Toc190442894 \h </w:instrText>
+        </w:r>
+        <w:r>
+          <w:rPr>
+            <w:noProof/>
+            <w:webHidden/>
+          </w:rPr>
+        </w:r>
+        <w:r>
+          <w:rPr>
+            <w:noProof/>
+            <w:webHidden/>
+          </w:rPr>
+          <w:fldChar w:fldCharType="separate"/>
+        </w:r>
+        <w:r>
+          <w:rPr>
+            <w:noProof/>
+            <w:webHidden/>
+          </w:rPr>
+          <w:t>19</w:t>
+        </w:r>
+        <w:r>
+          <w:rPr>
+            <w:noProof/>
+            <w:webHidden/>
+          </w:rPr>
+          <w:fldChar w:fldCharType="end"/>
+        </w:r>
+      </w:hyperlink>
+    </w:p>
+    <w:p>
+      <w:pPr>
+        <w:pStyle w:val="Tabledesillustrations"/>
+        <w:tabs>
+          <w:tab w:val="right" w:leader="dot" w:pos="9800"/>
+        </w:tabs>
+        <w:rPr>
+          <w:noProof/>
+        </w:rPr>
+      </w:pPr>
+      <w:hyperlink w:anchor="_Toc190442895" w:history="1">
+        <w:r>
+          <w:rPr>
+            <w:rStyle w:val="Lienhypertexte"/>
+            <w:noProof/>
+            <w:lang w:val="en-GB"/>
+          </w:rPr>
+          <w:t>Figure 11: formalism of state diagram</w:t>
+        </w:r>
+        <w:r>
+          <w:rPr>
+            <w:noProof/>
+            <w:webHidden/>
+          </w:rPr>
+          <w:tab/>
+        </w:r>
+        <w:r>
+          <w:rPr>
+            <w:noProof/>
+            <w:webHidden/>
+          </w:rPr>
+          <w:fldChar w:fldCharType="begin"/>
+        </w:r>
+        <w:r>
+          <w:rPr>
+            <w:noProof/>
+            <w:webHidden/>
+          </w:rPr>
+          <w:instrText xml:space="preserve"> PAGEREF _Toc190442895 \h </w:instrText>
+        </w:r>
+        <w:r>
+          <w:rPr>
+            <w:noProof/>
+            <w:webHidden/>
+          </w:rPr>
+        </w:r>
+        <w:r>
+          <w:rPr>
+            <w:noProof/>
+            <w:webHidden/>
+          </w:rPr>
+          <w:fldChar w:fldCharType="separate"/>
+        </w:r>
+        <w:r>
+          <w:rPr>
+            <w:noProof/>
+            <w:webHidden/>
+          </w:rPr>
+          <w:t>20</w:t>
+        </w:r>
+        <w:r>
+          <w:rPr>
+            <w:noProof/>
+            <w:webHidden/>
+          </w:rPr>
+          <w:fldChar w:fldCharType="end"/>
+        </w:r>
+      </w:hyperlink>
+    </w:p>
+    <w:p>
+      <w:pPr>
+        <w:pStyle w:val="Tabledesillustrations"/>
+        <w:tabs>
+          <w:tab w:val="right" w:leader="dot" w:pos="9800"/>
+        </w:tabs>
+        <w:rPr>
+          <w:noProof/>
+        </w:rPr>
+      </w:pPr>
+      <w:hyperlink w:anchor="_Toc190442896" w:history="1">
+        <w:r>
+          <w:rPr>
+            <w:rStyle w:val="Lienhypertexte"/>
+            <w:noProof/>
+            <w:lang w:val="en-GB"/>
+          </w:rPr>
+          <w:t>Figure 12: attraction site state diagram</w:t>
+        </w:r>
+        <w:r>
+          <w:rPr>
+            <w:noProof/>
+            <w:webHidden/>
+          </w:rPr>
+          <w:tab/>
+        </w:r>
+        <w:r>
+          <w:rPr>
+            <w:noProof/>
+            <w:webHidden/>
+          </w:rPr>
+          <w:fldChar w:fldCharType="begin"/>
+        </w:r>
+        <w:r>
+          <w:rPr>
+            <w:noProof/>
+            <w:webHidden/>
+          </w:rPr>
+          <w:instrText xml:space="preserve"> PAGEREF _Toc190442896 \h </w:instrText>
+        </w:r>
+        <w:r>
+          <w:rPr>
+            <w:noProof/>
+            <w:webHidden/>
+          </w:rPr>
+        </w:r>
+        <w:r>
+          <w:rPr>
+            <w:noProof/>
+            <w:webHidden/>
+          </w:rPr>
+          <w:fldChar w:fldCharType="separate"/>
+        </w:r>
+        <w:r>
+          <w:rPr>
+            <w:noProof/>
+            <w:webHidden/>
+          </w:rPr>
+          <w:t>20</w:t>
+        </w:r>
+        <w:r>
+          <w:rPr>
+            <w:noProof/>
+            <w:webHidden/>
+          </w:rPr>
+          <w:fldChar w:fldCharType="end"/>
+        </w:r>
+      </w:hyperlink>
+    </w:p>
+    <w:p>
+      <w:pPr>
+        <w:pStyle w:val="Tabledesillustrations"/>
+        <w:tabs>
+          <w:tab w:val="right" w:leader="dot" w:pos="9800"/>
+        </w:tabs>
+        <w:rPr>
+          <w:noProof/>
+        </w:rPr>
+      </w:pPr>
+      <w:hyperlink w:anchor="_Toc190442897" w:history="1">
+        <w:r>
+          <w:rPr>
+            <w:rStyle w:val="Lienhypertexte"/>
+            <w:noProof/>
+          </w:rPr>
+          <w:t>Figure 13: class diagram formalism</w:t>
+        </w:r>
+        <w:r>
+          <w:rPr>
+            <w:noProof/>
+            <w:webHidden/>
+          </w:rPr>
+          <w:tab/>
+        </w:r>
+        <w:r>
+          <w:rPr>
+            <w:noProof/>
+            <w:webHidden/>
+          </w:rPr>
+          <w:fldChar w:fldCharType="begin"/>
+        </w:r>
+        <w:r>
+          <w:rPr>
+            <w:noProof/>
+            <w:webHidden/>
+          </w:rPr>
+          <w:instrText xml:space="preserve"> PAGEREF _Toc190442897 \h </w:instrText>
+        </w:r>
+        <w:r>
+          <w:rPr>
+            <w:noProof/>
+            <w:webHidden/>
+          </w:rPr>
+        </w:r>
+        <w:r>
+          <w:rPr>
+            <w:noProof/>
+            <w:webHidden/>
+          </w:rPr>
+          <w:fldChar w:fldCharType="separate"/>
+        </w:r>
+        <w:r>
+          <w:rPr>
+            <w:noProof/>
+            <w:webHidden/>
+          </w:rPr>
+          <w:t>21</w:t>
+        </w:r>
+        <w:r>
+          <w:rPr>
+            <w:noProof/>
+            <w:webHidden/>
+          </w:rPr>
+          <w:fldChar w:fldCharType="end"/>
+        </w:r>
+      </w:hyperlink>
+    </w:p>
+    <w:p>
+      <w:pPr>
+        <w:pStyle w:val="Tabledesillustrations"/>
+        <w:tabs>
+          <w:tab w:val="right" w:leader="dot" w:pos="9800"/>
+        </w:tabs>
+        <w:rPr>
+          <w:noProof/>
+        </w:rPr>
+      </w:pPr>
+      <w:hyperlink w:anchor="_Toc190442898" w:history="1">
+        <w:r>
+          <w:rPr>
+            <w:rStyle w:val="Lienhypertexte"/>
+            <w:noProof/>
+          </w:rPr>
+          <w:t>Figure 14 System class diagram:</w:t>
+        </w:r>
+        <w:r>
+          <w:rPr>
+            <w:noProof/>
+            <w:webHidden/>
+          </w:rPr>
+          <w:tab/>
+        </w:r>
+        <w:r>
+          <w:rPr>
+            <w:noProof/>
+            <w:webHidden/>
+          </w:rPr>
+          <w:fldChar w:fldCharType="begin"/>
+        </w:r>
+        <w:r>
+          <w:rPr>
+            <w:noProof/>
+            <w:webHidden/>
+          </w:rPr>
+          <w:instrText xml:space="preserve"> PAGEREF _Toc190442898 \h </w:instrText>
+        </w:r>
+        <w:r>
+          <w:rPr>
+            <w:noProof/>
+            <w:webHidden/>
+          </w:rPr>
+        </w:r>
+        <w:r>
+          <w:rPr>
+            <w:noProof/>
+            <w:webHidden/>
+          </w:rPr>
+          <w:fldChar w:fldCharType="separate"/>
+        </w:r>
+        <w:r>
+          <w:rPr>
+            <w:noProof/>
+            <w:webHidden/>
+          </w:rPr>
+          <w:t>22</w:t>
+        </w:r>
+        <w:r>
+          <w:rPr>
+            <w:noProof/>
+            <w:webHidden/>
+          </w:rPr>
+          <w:fldChar w:fldCharType="end"/>
+        </w:r>
+      </w:hyperlink>
+    </w:p>
+    <w:p>
+      <w:pPr>
+        <w:pStyle w:val="Tabledesillustrations"/>
+        <w:tabs>
+          <w:tab w:val="right" w:leader="dot" w:pos="9800"/>
+        </w:tabs>
+        <w:rPr>
+          <w:noProof/>
+        </w:rPr>
+      </w:pPr>
+      <w:hyperlink w:anchor="_Toc190442899" w:history="1">
+        <w:r>
+          <w:rPr>
+            <w:rStyle w:val="Lienhypertexte"/>
+            <w:noProof/>
+          </w:rPr>
+          <w:t>Figure 15: A package diagram formalism</w:t>
+        </w:r>
+        <w:r>
+          <w:rPr>
+            <w:noProof/>
+            <w:webHidden/>
+          </w:rPr>
+          <w:tab/>
+        </w:r>
+        <w:r>
+          <w:rPr>
+            <w:noProof/>
+            <w:webHidden/>
+          </w:rPr>
+          <w:fldChar w:fldCharType="begin"/>
+        </w:r>
+        <w:r>
+          <w:rPr>
+            <w:noProof/>
+            <w:webHidden/>
+          </w:rPr>
+          <w:instrText xml:space="preserve"> PAGEREF _Toc190442899 \h </w:instrText>
+        </w:r>
+        <w:r>
+          <w:rPr>
+            <w:noProof/>
+            <w:webHidden/>
+          </w:rPr>
+        </w:r>
+        <w:r>
+          <w:rPr>
+            <w:noProof/>
+            <w:webHidden/>
+          </w:rPr>
+          <w:fldChar w:fldCharType="separate"/>
+        </w:r>
+        <w:r>
+          <w:rPr>
+            <w:noProof/>
+            <w:webHidden/>
+          </w:rPr>
+          <w:t>23</w:t>
+        </w:r>
+        <w:r>
+          <w:rPr>
+            <w:noProof/>
+            <w:webHidden/>
+          </w:rPr>
+          <w:fldChar w:fldCharType="end"/>
+        </w:r>
+      </w:hyperlink>
+    </w:p>
+    <w:p>
+      <w:pPr>
+        <w:pStyle w:val="Tabledesillustrations"/>
+        <w:tabs>
+          <w:tab w:val="right" w:leader="dot" w:pos="9800"/>
+        </w:tabs>
+        <w:rPr>
+          <w:noProof/>
+        </w:rPr>
+      </w:pPr>
+      <w:hyperlink w:anchor="_Toc190442900" w:history="1">
+        <w:r>
+          <w:rPr>
+            <w:rStyle w:val="Lienhypertexte"/>
+            <w:noProof/>
+            <w:lang w:val="en-GB"/>
+          </w:rPr>
+          <w:t>Figure 16: system package diagram</w:t>
+        </w:r>
+        <w:r>
+          <w:rPr>
+            <w:noProof/>
+            <w:webHidden/>
+          </w:rPr>
+          <w:tab/>
+        </w:r>
+        <w:r>
+          <w:rPr>
+            <w:noProof/>
+            <w:webHidden/>
+          </w:rPr>
+          <w:fldChar w:fldCharType="begin"/>
+        </w:r>
+        <w:r>
+          <w:rPr>
+            <w:noProof/>
+            <w:webHidden/>
+          </w:rPr>
+          <w:instrText xml:space="preserve"> PAGEREF _Toc190442900 \h </w:instrText>
+        </w:r>
+        <w:r>
+          <w:rPr>
+            <w:noProof/>
+            <w:webHidden/>
+          </w:rPr>
+        </w:r>
+        <w:r>
+          <w:rPr>
+            <w:noProof/>
+            <w:webHidden/>
+          </w:rPr>
+          <w:fldChar w:fldCharType="separate"/>
+        </w:r>
+        <w:r>
+          <w:rPr>
+            <w:noProof/>
+            <w:webHidden/>
+          </w:rPr>
+          <w:t>23</w:t>
+        </w:r>
+        <w:r>
+          <w:rPr>
+            <w:noProof/>
+            <w:webHidden/>
+          </w:rPr>
+          <w:fldChar w:fldCharType="end"/>
+        </w:r>
+      </w:hyperlink>
+    </w:p>
+    <w:p>
+      <w:pPr>
+        <w:pStyle w:val="Tabledesillustrations"/>
+        <w:tabs>
+          <w:tab w:val="right" w:leader="dot" w:pos="9800"/>
+        </w:tabs>
+        <w:rPr>
+          <w:noProof/>
+        </w:rPr>
+      </w:pPr>
+      <w:hyperlink r:id="rId11" w:anchor="_Toc190442901" w:history="1">
+        <w:r>
+          <w:rPr>
+            <w:rStyle w:val="Lienhypertexte"/>
+            <w:noProof/>
+          </w:rPr>
+          <w:t>Figure 17 component diagram formalism</w:t>
+        </w:r>
+        <w:r>
+          <w:rPr>
+            <w:noProof/>
+            <w:webHidden/>
+          </w:rPr>
+          <w:tab/>
+        </w:r>
+        <w:r>
+          <w:rPr>
+            <w:noProof/>
+            <w:webHidden/>
+          </w:rPr>
+          <w:fldChar w:fldCharType="begin"/>
+        </w:r>
+        <w:r>
+          <w:rPr>
+            <w:noProof/>
+            <w:webHidden/>
+          </w:rPr>
+          <w:instrText xml:space="preserve"> PAGEREF _Toc190442901 \h </w:instrText>
+        </w:r>
+        <w:r>
+          <w:rPr>
+            <w:noProof/>
+            <w:webHidden/>
+          </w:rPr>
+        </w:r>
+        <w:r>
+          <w:rPr>
+            <w:noProof/>
+            <w:webHidden/>
+          </w:rPr>
+          <w:fldChar w:fldCharType="separate"/>
+        </w:r>
+        <w:r>
+          <w:rPr>
+            <w:noProof/>
+            <w:webHidden/>
+          </w:rPr>
+          <w:t>24</w:t>
+        </w:r>
+        <w:r>
+          <w:rPr>
+            <w:noProof/>
+            <w:webHidden/>
+          </w:rPr>
+          <w:fldChar w:fldCharType="end"/>
+        </w:r>
+      </w:hyperlink>
+    </w:p>
+    <w:p>
+      <w:pPr>
+        <w:pStyle w:val="Tabledesillustrations"/>
+        <w:tabs>
+          <w:tab w:val="right" w:leader="dot" w:pos="9800"/>
+        </w:tabs>
+        <w:rPr>
+          <w:noProof/>
+        </w:rPr>
+      </w:pPr>
+      <w:hyperlink w:anchor="_Toc190442902" w:history="1">
+        <w:r>
+          <w:rPr>
+            <w:rStyle w:val="Lienhypertexte"/>
+            <w:noProof/>
+            <w:lang w:val="en-GB"/>
+          </w:rPr>
+          <w:t>Figure 18: system component diagram</w:t>
+        </w:r>
+        <w:r>
+          <w:rPr>
+            <w:noProof/>
+            <w:webHidden/>
+          </w:rPr>
+          <w:tab/>
+        </w:r>
+        <w:r>
+          <w:rPr>
+            <w:noProof/>
+            <w:webHidden/>
+          </w:rPr>
+          <w:fldChar w:fldCharType="begin"/>
+        </w:r>
+        <w:r>
+          <w:rPr>
+            <w:noProof/>
+            <w:webHidden/>
+          </w:rPr>
+          <w:instrText xml:space="preserve"> PAGEREF _Toc190442902 \h </w:instrText>
+        </w:r>
+        <w:r>
+          <w:rPr>
+            <w:noProof/>
+            <w:webHidden/>
+          </w:rPr>
+        </w:r>
+        <w:r>
+          <w:rPr>
+            <w:noProof/>
+            <w:webHidden/>
+          </w:rPr>
+          <w:fldChar w:fldCharType="separate"/>
+        </w:r>
+        <w:r>
+          <w:rPr>
+            <w:noProof/>
+            <w:webHidden/>
+          </w:rPr>
+          <w:t>24</w:t>
+        </w:r>
+        <w:r>
+          <w:rPr>
+            <w:noProof/>
+            <w:webHidden/>
+          </w:rPr>
+          <w:fldChar w:fldCharType="end"/>
+        </w:r>
+      </w:hyperlink>
+    </w:p>
+    <w:p>
+      <w:pPr>
+        <w:pStyle w:val="Tabledesillustrations"/>
+        <w:tabs>
+          <w:tab w:val="right" w:leader="dot" w:pos="9800"/>
+        </w:tabs>
+        <w:rPr>
+          <w:noProof/>
+        </w:rPr>
+      </w:pPr>
+      <w:hyperlink w:anchor="_Toc190442903" w:history="1">
+        <w:r>
+          <w:rPr>
+            <w:rStyle w:val="Lienhypertexte"/>
+            <w:noProof/>
+          </w:rPr>
+          <w:t>Figure 19: deployment diagram format</w:t>
+        </w:r>
+        <w:r>
+          <w:rPr>
+            <w:noProof/>
+            <w:webHidden/>
+          </w:rPr>
+          <w:tab/>
+        </w:r>
+        <w:r>
+          <w:rPr>
+            <w:noProof/>
+            <w:webHidden/>
+          </w:rPr>
+          <w:fldChar w:fldCharType="begin"/>
+        </w:r>
+        <w:r>
+          <w:rPr>
+            <w:noProof/>
+            <w:webHidden/>
+          </w:rPr>
+          <w:instrText xml:space="preserve"> PAGEREF _Toc190442903 \h </w:instrText>
+        </w:r>
+        <w:r>
+          <w:rPr>
+            <w:noProof/>
+            <w:webHidden/>
+          </w:rPr>
+        </w:r>
+        <w:r>
+          <w:rPr>
+            <w:noProof/>
+            <w:webHidden/>
+          </w:rPr>
+          <w:fldChar w:fldCharType="separate"/>
+        </w:r>
+        <w:r>
+          <w:rPr>
+            <w:noProof/>
+            <w:webHidden/>
+          </w:rPr>
+          <w:t>25</w:t>
+        </w:r>
+        <w:r>
+          <w:rPr>
+            <w:noProof/>
+            <w:webHidden/>
+          </w:rPr>
+          <w:fldChar w:fldCharType="end"/>
+        </w:r>
+      </w:hyperlink>
+    </w:p>
+    <w:p>
+      <w:pPr>
+        <w:pStyle w:val="Tabledesillustrations"/>
+        <w:tabs>
+          <w:tab w:val="right" w:leader="dot" w:pos="9800"/>
+        </w:tabs>
+        <w:rPr>
+          <w:noProof/>
+        </w:rPr>
+      </w:pPr>
+      <w:hyperlink w:anchor="_Toc190442904" w:history="1">
+        <w:r>
+          <w:rPr>
+            <w:rStyle w:val="Lienhypertexte"/>
+            <w:noProof/>
+            <w:lang w:val="en-GB"/>
+          </w:rPr>
+          <w:t>Figure 20: System deployment diagram</w:t>
+        </w:r>
+        <w:r>
+          <w:rPr>
+            <w:noProof/>
+            <w:webHidden/>
+          </w:rPr>
+          <w:tab/>
+        </w:r>
+        <w:r>
+          <w:rPr>
+            <w:noProof/>
+            <w:webHidden/>
+          </w:rPr>
+          <w:fldChar w:fldCharType="begin"/>
+        </w:r>
+        <w:r>
+          <w:rPr>
+            <w:noProof/>
+            <w:webHidden/>
+          </w:rPr>
+          <w:instrText xml:space="preserve"> PAGEREF _Toc190442904 \h </w:instrText>
+        </w:r>
+        <w:r>
+          <w:rPr>
+            <w:noProof/>
+            <w:webHidden/>
+          </w:rPr>
+        </w:r>
+        <w:r>
+          <w:rPr>
+            <w:noProof/>
+            <w:webHidden/>
+          </w:rPr>
+          <w:fldChar w:fldCharType="separate"/>
+        </w:r>
+        <w:r>
+          <w:rPr>
+            <w:noProof/>
+            <w:webHidden/>
+          </w:rPr>
+          <w:t>25</w:t>
+        </w:r>
+        <w:r>
+          <w:rPr>
+            <w:noProof/>
+            <w:webHidden/>
+          </w:rPr>
+          <w:fldChar w:fldCharType="end"/>
+        </w:r>
+      </w:hyperlink>
+    </w:p>
+    <w:p>
+      <w:pPr>
+        <w:pStyle w:val="Corpsdetexte"/>
+        <w:tabs>
+          <w:tab w:val="left" w:pos="7967"/>
+        </w:tabs>
+        <w:spacing w:before="162"/>
+        <w:rPr>
+          <w:b/>
+          <w:sz w:val="20"/>
+        </w:rPr>
+      </w:pPr>
+      <w:r>
+        <w:rPr>
+          <w:b/>
+          <w:sz w:val="20"/>
+        </w:rPr>
+        <w:fldChar w:fldCharType="end"/>
+      </w:r>
       <w:r>
         <w:rPr>
           <w:b/>
@@ -1885,7 +4926,9 @@
           <w:lang w:val="en-US"/>
         </w:rPr>
       </w:pPr>
-      <w:r>
+    </w:p>
+    <w:p>
+      <w:pPr>
         <w:rPr>
           <w:rFonts w:ascii="Times New Roman" w:hAnsi="Times New Roman" w:cs="Times New Roman"/>
           <w:b/>
@@ -1893,17 +4936,227 @@
           <w:szCs w:val="24"/>
           <w:lang w:val="en-US"/>
         </w:rPr>
+      </w:pPr>
+      <w:r>
+        <w:rPr>
+          <w:rFonts w:ascii="Times New Roman" w:hAnsi="Times New Roman" w:cs="Times New Roman"/>
+          <w:b/>
+          <w:sz w:val="24"/>
+          <w:szCs w:val="24"/>
+          <w:lang w:val="en-US"/>
+        </w:rPr>
         <w:br w:type="page"/>
       </w:r>
     </w:p>
     <w:p>
       <w:pPr>
         <w:pStyle w:val="Titre1"/>
-      </w:pPr>
-      <w:r>
+        <w:rPr>
+          <w:lang w:val="en-US"/>
+        </w:rPr>
+      </w:pPr>
+      <w:r>
+        <w:rPr>
+          <w:lang w:val="en-US"/>
+        </w:rPr>
+        <w:lastRenderedPageBreak/>
+        <w:t>LIST OF TABLES</w:t>
+      </w:r>
+    </w:p>
+    <w:p>
+      <w:pPr>
+        <w:pStyle w:val="Tabledesillustrations"/>
+        <w:tabs>
+          <w:tab w:val="right" w:leader="dot" w:pos="9800"/>
+        </w:tabs>
+        <w:rPr>
+          <w:rFonts w:eastAsiaTheme="minorEastAsia"/>
+          <w:noProof/>
+          <w:lang w:eastAsia="fr-FR"/>
+        </w:rPr>
+      </w:pPr>
+      <w:r>
+        <w:rPr>
+          <w:lang w:val="en-US"/>
+        </w:rPr>
+        <w:fldChar w:fldCharType="begin"/>
+      </w:r>
+      <w:r>
+        <w:rPr>
+          <w:lang w:val="en-US"/>
+        </w:rPr>
+        <w:instrText xml:space="preserve"> TOC \h \z \c "Table" </w:instrText>
+      </w:r>
+      <w:r>
+        <w:rPr>
+          <w:lang w:val="en-US"/>
+        </w:rPr>
+        <w:fldChar w:fldCharType="separate"/>
+      </w:r>
+      <w:hyperlink w:anchor="_Toc190443009" w:history="1">
+        <w:r>
+          <w:rPr>
+            <w:rStyle w:val="Lienhypertexte"/>
+            <w:noProof/>
+          </w:rPr>
+          <w:t>Table 1: components of communication diagram</w:t>
+        </w:r>
+        <w:r>
+          <w:rPr>
+            <w:noProof/>
+            <w:webHidden/>
+          </w:rPr>
+          <w:tab/>
+        </w:r>
+        <w:r>
+          <w:rPr>
+            <w:noProof/>
+            <w:webHidden/>
+          </w:rPr>
+          <w:fldChar w:fldCharType="begin"/>
+        </w:r>
+        <w:r>
+          <w:rPr>
+            <w:noProof/>
+            <w:webHidden/>
+          </w:rPr>
+          <w:instrText xml:space="preserve"> PAGEREF _Toc190443009 \h </w:instrText>
+        </w:r>
+        <w:r>
+          <w:rPr>
+            <w:noProof/>
+            <w:webHidden/>
+          </w:rPr>
+        </w:r>
+        <w:r>
+          <w:rPr>
+            <w:noProof/>
+            <w:webHidden/>
+          </w:rPr>
+          <w:fldChar w:fldCharType="separate"/>
+        </w:r>
+        <w:r>
+          <w:rPr>
+            <w:noProof/>
+            <w:webHidden/>
+          </w:rPr>
+          <w:t>15</w:t>
+        </w:r>
+        <w:r>
+          <w:rPr>
+            <w:noProof/>
+            <w:webHidden/>
+          </w:rPr>
+          <w:fldChar w:fldCharType="end"/>
+        </w:r>
+      </w:hyperlink>
+    </w:p>
+    <w:p>
+      <w:pPr>
+        <w:pStyle w:val="Tabledesillustrations"/>
+        <w:tabs>
+          <w:tab w:val="right" w:leader="dot" w:pos="9800"/>
+        </w:tabs>
+        <w:rPr>
+          <w:rFonts w:eastAsiaTheme="minorEastAsia"/>
+          <w:noProof/>
+          <w:lang w:eastAsia="fr-FR"/>
+        </w:rPr>
+      </w:pPr>
+      <w:hyperlink w:anchor="_Toc190443010" w:history="1">
+        <w:r>
+          <w:rPr>
+            <w:rStyle w:val="Lienhypertexte"/>
+            <w:noProof/>
+            <w:lang w:val="en-GB"/>
+          </w:rPr>
+          <w:t>Table 2: components of a class diagram</w:t>
+        </w:r>
+        <w:r>
+          <w:rPr>
+            <w:noProof/>
+            <w:webHidden/>
+          </w:rPr>
+          <w:tab/>
+        </w:r>
+        <w:r>
+          <w:rPr>
+            <w:noProof/>
+            <w:webHidden/>
+          </w:rPr>
+          <w:fldChar w:fldCharType="begin"/>
+        </w:r>
+        <w:r>
+          <w:rPr>
+            <w:noProof/>
+            <w:webHidden/>
+          </w:rPr>
+          <w:instrText xml:space="preserve"> PAGEREF _Toc190443010 \h </w:instrText>
+        </w:r>
+        <w:r>
+          <w:rPr>
+            <w:noProof/>
+            <w:webHidden/>
+          </w:rPr>
+        </w:r>
+        <w:r>
+          <w:rPr>
+            <w:noProof/>
+            <w:webHidden/>
+          </w:rPr>
+          <w:fldChar w:fldCharType="separate"/>
+        </w:r>
+        <w:r>
+          <w:rPr>
+            <w:noProof/>
+            <w:webHidden/>
+          </w:rPr>
+          <w:t>22</w:t>
+        </w:r>
+        <w:r>
+          <w:rPr>
+            <w:noProof/>
+            <w:webHidden/>
+          </w:rPr>
+          <w:fldChar w:fldCharType="end"/>
+        </w:r>
+      </w:hyperlink>
+    </w:p>
+    <w:p>
+      <w:pPr>
+        <w:rPr>
+          <w:lang w:val="en-US"/>
+        </w:rPr>
+      </w:pPr>
+      <w:r>
+        <w:rPr>
+          <w:lang w:val="en-US"/>
+        </w:rPr>
+        <w:fldChar w:fldCharType="end"/>
+      </w:r>
+      <w:r>
+        <w:rPr>
+          <w:lang w:val="en-US"/>
+        </w:rPr>
+        <w:br w:type="page"/>
+      </w:r>
+    </w:p>
+    <w:p>
+      <w:pPr>
+        <w:pStyle w:val="Titre1"/>
+        <w:rPr>
+          <w:lang w:val="en-GB"/>
+        </w:rPr>
+      </w:pPr>
+      <w:bookmarkStart w:id="0" w:name="_Toc190442127"/>
+      <w:r>
+        <w:rPr>
+          <w:lang w:val="en-GB"/>
+        </w:rPr>
         <w:lastRenderedPageBreak/>
         <w:t>GENERAL INTRODUCTION</w:t>
       </w:r>
+      <w:bookmarkEnd w:id="0"/>
     </w:p>
     <w:p>
       <w:pPr>
@@ -2092,6 +5345,7 @@
           <w:lang w:val="en-GB"/>
         </w:rPr>
       </w:pPr>
+      <w:bookmarkStart w:id="1" w:name="_Toc190442128"/>
       <w:r>
         <w:rPr>
           <w:lang w:val="en-GB"/>
@@ -2099,6 +5353,7 @@
         <w:lastRenderedPageBreak/>
         <w:t>PRESENTATION OF THE PROJECT</w:t>
       </w:r>
+      <w:bookmarkEnd w:id="1"/>
     </w:p>
     <w:p>
       <w:pPr>
@@ -2107,12 +5362,14 @@
           <w:lang w:val="en-GB"/>
         </w:rPr>
       </w:pPr>
+      <w:bookmarkStart w:id="2" w:name="_Toc190442129"/>
       <w:r>
         <w:rPr>
           <w:lang w:val="en-GB"/>
         </w:rPr>
         <w:t>CONTEXT</w:t>
       </w:r>
+      <w:bookmarkEnd w:id="2"/>
     </w:p>
     <w:p>
       <w:pPr>
@@ -2319,12 +5576,14 @@
           <w:lang w:val="en-GB"/>
         </w:rPr>
       </w:pPr>
+      <w:bookmarkStart w:id="3" w:name="_Toc190442130"/>
       <w:r>
         <w:rPr>
           <w:lang w:val="en-GB"/>
         </w:rPr>
         <w:t>JUSTIFICATION</w:t>
       </w:r>
+      <w:bookmarkEnd w:id="3"/>
     </w:p>
     <w:p>
       <w:pPr>
@@ -2839,7 +6098,13 @@
         <w:t xml:space="preserve"> to cultural discovery and travel assistance.</w:t>
       </w:r>
     </w:p>
-    <w:p/>
+    <w:p>
+      <w:pPr>
+        <w:rPr>
+          <w:lang w:val="en-GB"/>
+        </w:rPr>
+      </w:pPr>
+    </w:p>
     <w:p>
       <w:pPr>
         <w:pStyle w:val="Titre2"/>
@@ -2848,6 +6113,7 @@
           <w:lang w:val="en-GB" w:eastAsia="fr-FR"/>
         </w:rPr>
       </w:pPr>
+      <w:bookmarkStart w:id="4" w:name="_Toc190442131"/>
       <w:r>
         <w:rPr>
           <w:rFonts w:eastAsia="Times New Roman"/>
@@ -2855,6 +6121,7 @@
         </w:rPr>
         <w:t>PROJECT TARGET</w:t>
       </w:r>
+      <w:bookmarkEnd w:id="4"/>
     </w:p>
     <w:p>
       <w:pPr>
@@ -3809,6 +7076,7 @@
           <w:lang w:val="en-GB" w:eastAsia="fr-FR"/>
         </w:rPr>
       </w:pPr>
+      <w:bookmarkStart w:id="5" w:name="_Toc190442132"/>
       <w:r>
         <w:rPr>
           <w:lang w:val="en-GB" w:eastAsia="fr-FR"/>
@@ -3816,14 +7084,23 @@
         <w:lastRenderedPageBreak/>
         <w:t>ANALYSIS METHODOLOGY</w:t>
       </w:r>
+      <w:bookmarkEnd w:id="5"/>
     </w:p>
     <w:p>
       <w:pPr>
         <w:pStyle w:val="Titre2"/>
-      </w:pPr>
-      <w:r>
+        <w:rPr>
+          <w:lang w:val="en-GB"/>
+        </w:rPr>
+      </w:pPr>
+      <w:bookmarkStart w:id="6" w:name="_Toc190442133"/>
+      <w:r>
+        <w:rPr>
+          <w:lang w:val="en-GB"/>
+        </w:rPr>
         <w:t>Introduction</w:t>
       </w:r>
+      <w:bookmarkEnd w:id="6"/>
     </w:p>
     <w:p>
       <w:pPr>
@@ -3970,17 +7247,28 @@
     <w:p>
       <w:pPr>
         <w:pStyle w:val="Titre2"/>
-      </w:pPr>
-      <w:bookmarkStart w:id="0" w:name="_bookmark14"/>
-      <w:bookmarkEnd w:id="0"/>
+        <w:rPr>
+          <w:lang w:val="en-GB"/>
+        </w:rPr>
+      </w:pPr>
+      <w:bookmarkStart w:id="7" w:name="_bookmark14"/>
+      <w:bookmarkStart w:id="8" w:name="_Toc190442134"/>
+      <w:bookmarkEnd w:id="7"/>
+      <w:r>
+        <w:rPr>
+          <w:lang w:val="en-GB"/>
+        </w:rPr>
+        <w:t xml:space="preserve">Comparison of UML and </w:t>
+      </w:r>
       <w:proofErr w:type="spellStart"/>
       <w:r>
-        <w:t>Comparison</w:t>
-      </w:r>
+        <w:rPr>
+          <w:lang w:val="en-GB"/>
+        </w:rPr>
+        <w:t>Merise</w:t>
+      </w:r>
+      <w:bookmarkEnd w:id="8"/>
       <w:proofErr w:type="spellEnd"/>
-      <w:r>
-        <w:t xml:space="preserve"> of UML and Merise</w:t>
-      </w:r>
     </w:p>
     <w:p>
       <w:pPr>
@@ -4395,8 +7683,8 @@
           <w:lang w:val="en-GB"/>
         </w:rPr>
         <w:sectPr>
-          <w:headerReference w:type="default" r:id="rId11"/>
-          <w:footerReference w:type="default" r:id="rId12"/>
+          <w:headerReference w:type="default" r:id="rId12"/>
+          <w:footerReference w:type="default" r:id="rId13"/>
           <w:pgSz w:w="11910" w:h="16840"/>
           <w:pgMar w:top="1400" w:right="800" w:bottom="1200" w:left="1300" w:header="758" w:footer="1000" w:gutter="0"/>
           <w:pgBorders w:offsetFrom="page">
@@ -4416,6 +7704,7 @@
           <w:lang w:val="en-GB" w:eastAsia="fr-FR"/>
         </w:rPr>
       </w:pPr>
+      <w:bookmarkStart w:id="9" w:name="_Toc190442135"/>
       <w:r>
         <w:rPr>
           <w:lang w:val="en-GB" w:eastAsia="fr-FR"/>
@@ -4423,24 +7712,25 @@
         <w:lastRenderedPageBreak/>
         <w:t>DIAGRAMS</w:t>
       </w:r>
+      <w:bookmarkEnd w:id="9"/>
     </w:p>
     <w:p>
       <w:pPr>
         <w:pStyle w:val="Titre2"/>
-        <w:numPr>
-          <w:ilvl w:val="1"/>
-          <w:numId w:val="14"/>
-        </w:numPr>
         <w:rPr>
           <w:lang w:val="en-GB" w:eastAsia="fr-FR"/>
         </w:rPr>
       </w:pPr>
+      <w:bookmarkStart w:id="10" w:name="_Toc190442136"/>
+      <w:bookmarkStart w:id="11" w:name="_GoBack"/>
+      <w:bookmarkEnd w:id="11"/>
       <w:r>
         <w:rPr>
           <w:lang w:val="en-GB" w:eastAsia="fr-FR"/>
         </w:rPr>
         <w:t>USE CASE DIAGRAM</w:t>
       </w:r>
+      <w:bookmarkEnd w:id="10"/>
     </w:p>
     <w:p>
       <w:pPr>
@@ -4600,7 +7890,7 @@
                     <pic:cNvPicPr/>
                   </pic:nvPicPr>
                   <pic:blipFill rotWithShape="1">
-                    <a:blip r:embed="rId13">
+                    <a:blip r:embed="rId14">
                       <a:extLst>
                         <a:ext uri="{28A0092B-C50C-407E-A947-70E740481C1C}">
                           <a14:useLocalDpi xmlns:a14="http://schemas.microsoft.com/office/drawing/2010/main" val="0"/>
@@ -4643,6 +7933,7 @@
           <w:lang w:val="en-GB"/>
         </w:rPr>
       </w:pPr>
+      <w:bookmarkStart w:id="12" w:name="_Toc190442885"/>
       <w:r>
         <w:rPr>
           <w:lang w:val="en-GB"/>
@@ -4677,6 +7968,7 @@
         </w:rPr>
         <w:t>: formalism of the use case</w:t>
       </w:r>
+      <w:bookmarkEnd w:id="12"/>
     </w:p>
     <w:p>
       <w:pPr>
@@ -4795,7 +8087,7 @@
                 <w:color w:val="FFFFFF" w:themeColor="background1"/>
               </w:rPr>
             </w:pPr>
-            <w:bookmarkStart w:id="1" w:name="_Hlk177826543"/>
+            <w:bookmarkStart w:id="13" w:name="_Hlk177826543"/>
             <w:r>
               <w:rPr>
                 <w:rFonts w:ascii="Times New Roman" w:hAnsi="Times New Roman" w:cs="Times New Roman"/>
@@ -4899,7 +8191,7 @@
             <w:r>
               <w:rPr>
                 <w:noProof/>
-                <w:lang w:val="fr-FR" w:eastAsia="fr-FR"/>
+                <w:lang w:eastAsia="fr-FR"/>
               </w:rPr>
               <w:drawing>
                 <wp:inline distT="0" distB="0" distL="0" distR="0" wp14:anchorId="44DA63E6" wp14:editId="09374088">
@@ -4917,7 +8209,7 @@
                           <pic:cNvPicPr/>
                         </pic:nvPicPr>
                         <pic:blipFill rotWithShape="1">
-                          <a:blip r:embed="rId14">
+                          <a:blip r:embed="rId15">
                             <a:extLst>
                               <a:ext uri="{28A0092B-C50C-407E-A947-70E740481C1C}">
                                 <a14:useLocalDpi xmlns:a14="http://schemas.microsoft.com/office/drawing/2010/main" val="0"/>
@@ -5018,7 +8310,7 @@
             <w:r>
               <w:rPr>
                 <w:noProof/>
-                <w:lang w:val="fr-FR" w:eastAsia="fr-FR"/>
+                <w:lang w:eastAsia="fr-FR"/>
               </w:rPr>
               <w:drawing>
                 <wp:inline distT="0" distB="0" distL="0" distR="0" wp14:anchorId="27B349F2" wp14:editId="242886A8">
@@ -5036,7 +8328,7 @@
                           <pic:cNvPicPr/>
                         </pic:nvPicPr>
                         <pic:blipFill rotWithShape="1">
-                          <a:blip r:embed="rId15">
+                          <a:blip r:embed="rId16">
                             <a:extLst>
                               <a:ext uri="{28A0092B-C50C-407E-A947-70E740481C1C}">
                                 <a14:useLocalDpi xmlns:a14="http://schemas.microsoft.com/office/drawing/2010/main" val="0"/>
@@ -5125,7 +8417,7 @@
             <w:r>
               <w:rPr>
                 <w:noProof/>
-                <w:lang w:val="fr-FR" w:eastAsia="fr-FR"/>
+                <w:lang w:eastAsia="fr-FR"/>
               </w:rPr>
               <w:drawing>
                 <wp:inline distT="0" distB="0" distL="0" distR="0" wp14:anchorId="41C2A848" wp14:editId="63BEB669">
@@ -5143,7 +8435,7 @@
                           <pic:cNvPicPr/>
                         </pic:nvPicPr>
                         <pic:blipFill>
-                          <a:blip r:embed="rId16">
+                          <a:blip r:embed="rId17">
                             <a:extLst>
                               <a:ext uri="{28A0092B-C50C-407E-A947-70E740481C1C}">
                                 <a14:useLocalDpi xmlns:a14="http://schemas.microsoft.com/office/drawing/2010/main" val="0"/>
@@ -5231,7 +8523,7 @@
             <w:r>
               <w:rPr>
                 <w:noProof/>
-                <w:lang w:val="fr-FR" w:eastAsia="fr-FR"/>
+                <w:lang w:eastAsia="fr-FR"/>
               </w:rPr>
               <w:drawing>
                 <wp:inline distT="0" distB="0" distL="0" distR="0" wp14:anchorId="2668B556" wp14:editId="1A0159E5">
@@ -5249,7 +8541,7 @@
                           <pic:cNvPicPr/>
                         </pic:nvPicPr>
                         <pic:blipFill>
-                          <a:blip r:embed="rId17">
+                          <a:blip r:embed="rId18">
                             <a:extLst>
                               <a:ext uri="{28A0092B-C50C-407E-A947-70E740481C1C}">
                                 <a14:useLocalDpi xmlns:a14="http://schemas.microsoft.com/office/drawing/2010/main" val="0"/>
@@ -5340,7 +8632,7 @@
             <w:r>
               <w:rPr>
                 <w:noProof/>
-                <w:lang w:val="fr-FR" w:eastAsia="fr-FR"/>
+                <w:lang w:eastAsia="fr-FR"/>
               </w:rPr>
               <w:drawing>
                 <wp:inline distT="0" distB="0" distL="0" distR="0" wp14:anchorId="40E25BC4" wp14:editId="46E7432C">
@@ -5358,7 +8650,7 @@
                           <pic:cNvPicPr/>
                         </pic:nvPicPr>
                         <pic:blipFill rotWithShape="1">
-                          <a:blip r:embed="rId18">
+                          <a:blip r:embed="rId19">
                             <a:extLst>
                               <a:ext uri="{28A0092B-C50C-407E-A947-70E740481C1C}">
                                 <a14:useLocalDpi xmlns:a14="http://schemas.microsoft.com/office/drawing/2010/main" val="0"/>
@@ -5451,7 +8743,7 @@
             <w:r>
               <w:rPr>
                 <w:noProof/>
-                <w:lang w:val="fr-FR" w:eastAsia="fr-FR"/>
+                <w:lang w:eastAsia="fr-FR"/>
               </w:rPr>
               <w:drawing>
                 <wp:inline distT="0" distB="0" distL="0" distR="0" wp14:anchorId="3108C813" wp14:editId="38F0599E">
@@ -5469,7 +8761,7 @@
                           <pic:cNvPicPr/>
                         </pic:nvPicPr>
                         <pic:blipFill rotWithShape="1">
-                          <a:blip r:embed="rId19">
+                          <a:blip r:embed="rId20">
                             <a:extLst>
                               <a:ext uri="{28A0092B-C50C-407E-A947-70E740481C1C}">
                                 <a14:useLocalDpi xmlns:a14="http://schemas.microsoft.com/office/drawing/2010/main" val="0"/>
@@ -5558,7 +8850,7 @@
             <w:r>
               <w:rPr>
                 <w:noProof/>
-                <w:lang w:val="fr-FR" w:eastAsia="fr-FR"/>
+                <w:lang w:eastAsia="fr-FR"/>
               </w:rPr>
               <w:drawing>
                 <wp:inline distT="0" distB="0" distL="0" distR="0" wp14:anchorId="77AADEA2" wp14:editId="712BDDB1">
@@ -5576,7 +8868,7 @@
                           <pic:cNvPicPr/>
                         </pic:nvPicPr>
                         <pic:blipFill>
-                          <a:blip r:embed="rId20">
+                          <a:blip r:embed="rId21">
                             <a:extLst>
                               <a:ext uri="{28A0092B-C50C-407E-A947-70E740481C1C}">
                                 <a14:useLocalDpi xmlns:a14="http://schemas.microsoft.com/office/drawing/2010/main" val="0"/>
@@ -5625,7 +8917,7 @@
           </w:p>
         </w:tc>
       </w:tr>
-      <w:bookmarkEnd w:id="1"/>
+      <w:bookmarkEnd w:id="13"/>
     </w:tbl>
     <w:p>
       <w:pPr>
@@ -5942,7 +9234,7 @@
                     <pic:cNvPicPr/>
                   </pic:nvPicPr>
                   <pic:blipFill>
-                    <a:blip r:embed="rId21">
+                    <a:blip r:embed="rId22">
                       <a:extLst>
                         <a:ext uri="{28A0092B-C50C-407E-A947-70E740481C1C}">
                           <a14:useLocalDpi xmlns:a14="http://schemas.microsoft.com/office/drawing/2010/main" val="0"/>
@@ -5976,6 +9268,7 @@
           <w:lang w:val="en-GB"/>
         </w:rPr>
       </w:pPr>
+      <w:bookmarkStart w:id="14" w:name="_Toc190442886"/>
       <w:r>
         <w:rPr>
           <w:lang w:val="en-GB"/>
@@ -6022,6 +9315,7 @@
         </w:rPr>
         <w:t>l use case diagram</w:t>
       </w:r>
+      <w:bookmarkEnd w:id="14"/>
     </w:p>
     <w:p>
       <w:pPr>
@@ -6059,7 +9353,7 @@
                     <pic:cNvPicPr/>
                   </pic:nvPicPr>
                   <pic:blipFill>
-                    <a:blip r:embed="rId22">
+                    <a:blip r:embed="rId23">
                       <a:extLst>
                         <a:ext uri="{28A0092B-C50C-407E-A947-70E740481C1C}">
                           <a14:useLocalDpi xmlns:a14="http://schemas.microsoft.com/office/drawing/2010/main" val="0"/>
@@ -6089,14 +9383,24 @@
     <w:p>
       <w:pPr>
         <w:pStyle w:val="Lgende"/>
-      </w:pPr>
-      <w:r>
+        <w:rPr>
+          <w:lang w:val="en-GB"/>
+        </w:rPr>
+      </w:pPr>
+      <w:bookmarkStart w:id="15" w:name="_Toc190442887"/>
+      <w:r>
+        <w:rPr>
+          <w:lang w:val="en-GB"/>
+        </w:rPr>
         <w:t xml:space="preserve">Figure </w:t>
       </w:r>
       <w:r>
         <w:fldChar w:fldCharType="begin"/>
       </w:r>
       <w:r>
+        <w:rPr>
+          <w:lang w:val="en-GB"/>
+        </w:rPr>
         <w:instrText xml:space="preserve"> SEQ Figure \* ARABIC </w:instrText>
       </w:r>
       <w:r>
@@ -6105,6 +9409,7 @@
       <w:r>
         <w:rPr>
           <w:noProof/>
+          <w:lang w:val="en-GB"/>
         </w:rPr>
         <w:t>3</w:t>
       </w:r>
@@ -6112,30 +9417,30 @@
         <w:fldChar w:fldCharType="end"/>
       </w:r>
       <w:r>
+        <w:rPr>
+          <w:lang w:val="en-GB"/>
+        </w:rPr>
         <w:t>: explore use case</w:t>
       </w:r>
-    </w:p>
-    <w:p/>
+      <w:bookmarkEnd w:id="15"/>
+    </w:p>
+    <w:p>
+      <w:pPr>
+        <w:rPr>
+          <w:lang w:val="en-GB"/>
+        </w:rPr>
+      </w:pPr>
+    </w:p>
     <w:p>
       <w:pPr>
         <w:pStyle w:val="Titre2"/>
-        <w:rPr>
-          <w:lang w:val="en-US"/>
-        </w:rPr>
-      </w:pPr>
-      <w:r>
-        <w:rPr>
-          <w:lang w:val="en-US"/>
-        </w:rPr>
+      </w:pPr>
+      <w:bookmarkStart w:id="16" w:name="_Toc190442137"/>
+      <w:r>
         <w:lastRenderedPageBreak/>
-        <w:t>Textual Description</w:t>
-      </w:r>
-      <w:r>
-        <w:rPr>
-          <w:lang w:val="en-US"/>
-        </w:rPr>
-        <w:t>s</w:t>
-      </w:r>
+        <w:t>TEXTUAL DESCRIPTION</w:t>
+      </w:r>
+      <w:bookmarkEnd w:id="16"/>
     </w:p>
     <w:p>
       <w:pPr>
@@ -8425,10 +11730,12 @@
       <w:pPr>
         <w:pStyle w:val="Titre2"/>
       </w:pPr>
+      <w:bookmarkStart w:id="17" w:name="_Toc190442138"/>
       <w:r>
         <w:lastRenderedPageBreak/>
         <w:t>COMMUNICATION DIAGRAM</w:t>
       </w:r>
+      <w:bookmarkEnd w:id="17"/>
     </w:p>
     <w:p>
       <w:pPr>
@@ -8505,7 +11812,7 @@
                     <pic:cNvPicPr/>
                   </pic:nvPicPr>
                   <pic:blipFill>
-                    <a:blip r:embed="rId23">
+                    <a:blip r:embed="rId24">
                       <a:extLst>
                         <a:ext uri="{28A0092B-C50C-407E-A947-70E740481C1C}">
                           <a14:useLocalDpi xmlns:a14="http://schemas.microsoft.com/office/drawing/2010/main" val="0"/>
@@ -8542,6 +11849,7 @@
           <w:szCs w:val="24"/>
         </w:rPr>
       </w:pPr>
+      <w:bookmarkStart w:id="18" w:name="_Toc190442888"/>
       <w:r>
         <w:t xml:space="preserve">Figure </w:t>
       </w:r>
@@ -8578,6 +11886,7 @@
       <w:r>
         <w:t>diagram</w:t>
       </w:r>
+      <w:bookmarkEnd w:id="18"/>
       <w:proofErr w:type="spellEnd"/>
     </w:p>
     <w:p>
@@ -8613,6 +11922,7 @@
         <w:pStyle w:val="Lgende"/>
         <w:keepNext/>
       </w:pPr>
+      <w:bookmarkStart w:id="19" w:name="_Toc190443009"/>
       <w:r>
         <w:t xml:space="preserve">Table </w:t>
       </w:r>
@@ -8641,6 +11951,7 @@
       <w:r>
         <w:t>diagram</w:t>
       </w:r>
+      <w:bookmarkEnd w:id="19"/>
       <w:proofErr w:type="spellEnd"/>
     </w:p>
     <w:tbl>
@@ -8802,7 +12113,7 @@
                 <w:noProof/>
                 <w:color w:val="000000" w:themeColor="text1"/>
                 <w:szCs w:val="24"/>
-                <w:lang w:val="fr-FR" w:eastAsia="fr-FR"/>
+                <w:lang w:eastAsia="fr-FR"/>
               </w:rPr>
               <w:drawing>
                 <wp:inline distT="0" distB="0" distL="0" distR="0" wp14:anchorId="3946FAC3" wp14:editId="730EE99F">
@@ -8820,7 +12131,7 @@
                           <pic:cNvPicPr/>
                         </pic:nvPicPr>
                         <pic:blipFill rotWithShape="1">
-                          <a:blip r:embed="rId24">
+                          <a:blip r:embed="rId25">
                             <a:extLst>
                               <a:ext uri="{28A0092B-C50C-407E-A947-70E740481C1C}">
                                 <a14:useLocalDpi xmlns:a14="http://schemas.microsoft.com/office/drawing/2010/main" val="0"/>
@@ -8933,7 +12244,7 @@
                 <w:noProof/>
                 <w:color w:val="000000" w:themeColor="text1"/>
                 <w:szCs w:val="24"/>
-                <w:lang w:val="fr-FR" w:eastAsia="fr-FR"/>
+                <w:lang w:eastAsia="fr-FR"/>
               </w:rPr>
               <w:drawing>
                 <wp:inline distT="0" distB="0" distL="0" distR="0" wp14:anchorId="1E25705A" wp14:editId="1D53DC47">
@@ -8951,7 +12262,7 @@
                           <pic:cNvPicPr/>
                         </pic:nvPicPr>
                         <pic:blipFill rotWithShape="1">
-                          <a:blip r:embed="rId25">
+                          <a:blip r:embed="rId26">
                             <a:extLst>
                               <a:ext uri="{28A0092B-C50C-407E-A947-70E740481C1C}">
                                 <a14:useLocalDpi xmlns:a14="http://schemas.microsoft.com/office/drawing/2010/main" val="0"/>
@@ -9064,7 +12375,7 @@
                 <w:noProof/>
                 <w:color w:val="000000" w:themeColor="text1"/>
                 <w:szCs w:val="24"/>
-                <w:lang w:val="fr-FR" w:eastAsia="fr-FR"/>
+                <w:lang w:eastAsia="fr-FR"/>
               </w:rPr>
               <w:drawing>
                 <wp:inline distT="0" distB="0" distL="0" distR="0" wp14:anchorId="35365062" wp14:editId="7FB6891A">
@@ -9082,7 +12393,7 @@
                           <pic:cNvPicPr/>
                         </pic:nvPicPr>
                         <pic:blipFill rotWithShape="1">
-                          <a:blip r:embed="rId26">
+                          <a:blip r:embed="rId27">
                             <a:extLst>
                               <a:ext uri="{28A0092B-C50C-407E-A947-70E740481C1C}">
                                 <a14:useLocalDpi xmlns:a14="http://schemas.microsoft.com/office/drawing/2010/main" val="0"/>
@@ -9195,7 +12506,7 @@
                 <w:noProof/>
                 <w:color w:val="000000" w:themeColor="text1"/>
                 <w:szCs w:val="24"/>
-                <w:lang w:val="fr-FR" w:eastAsia="fr-FR"/>
+                <w:lang w:eastAsia="fr-FR"/>
               </w:rPr>
               <w:drawing>
                 <wp:inline distT="0" distB="0" distL="0" distR="0" wp14:anchorId="18B6B1EB" wp14:editId="33D4476F">
@@ -9213,7 +12524,7 @@
                           <pic:cNvPicPr/>
                         </pic:nvPicPr>
                         <pic:blipFill>
-                          <a:blip r:embed="rId27">
+                          <a:blip r:embed="rId28">
                             <a:extLst>
                               <a:ext uri="{28A0092B-C50C-407E-A947-70E740481C1C}">
                                 <a14:useLocalDpi xmlns:a14="http://schemas.microsoft.com/office/drawing/2010/main" val="0"/>
@@ -9320,7 +12631,7 @@
                     <pic:cNvPicPr/>
                   </pic:nvPicPr>
                   <pic:blipFill>
-                    <a:blip r:embed="rId28">
+                    <a:blip r:embed="rId29">
                       <a:extLst>
                         <a:ext uri="{28A0092B-C50C-407E-A947-70E740481C1C}">
                           <a14:useLocalDpi xmlns:a14="http://schemas.microsoft.com/office/drawing/2010/main" val="0"/>
@@ -9354,6 +12665,7 @@
       <w:pPr>
         <w:pStyle w:val="Lgende"/>
       </w:pPr>
+      <w:bookmarkStart w:id="20" w:name="_Toc190442889"/>
       <w:r>
         <w:t xml:space="preserve">Figure </w:t>
       </w:r>
@@ -9382,6 +12694,7 @@
       <w:r>
         <w:t>diagram</w:t>
       </w:r>
+      <w:bookmarkEnd w:id="20"/>
       <w:proofErr w:type="spellEnd"/>
     </w:p>
     <w:p>
@@ -9393,20 +12706,12 @@
       <w:pPr>
         <w:pStyle w:val="Titre2"/>
       </w:pPr>
-      <w:proofErr w:type="spellStart"/>
+      <w:bookmarkStart w:id="21" w:name="_Toc190442139"/>
       <w:r>
         <w:lastRenderedPageBreak/>
-        <w:t>Sequence</w:t>
-      </w:r>
-      <w:proofErr w:type="spellEnd"/>
-      <w:r>
-        <w:t xml:space="preserve"> </w:t>
-      </w:r>
-      <w:proofErr w:type="spellStart"/>
-      <w:r>
-        <w:t>Diagram</w:t>
-      </w:r>
-      <w:proofErr w:type="spellEnd"/>
+        <w:t>SEQUENCE DIAGRAM</w:t>
+      </w:r>
+      <w:bookmarkEnd w:id="21"/>
     </w:p>
     <w:p>
       <w:pPr>
@@ -9487,7 +12792,7 @@
                     </pic:cNvPicPr>
                   </pic:nvPicPr>
                   <pic:blipFill>
-                    <a:blip r:embed="rId29" cstate="print">
+                    <a:blip r:embed="rId30" cstate="print">
                       <a:extLst>
                         <a:ext uri="{28A0092B-C50C-407E-A947-70E740481C1C}">
                           <a14:useLocalDpi xmlns:a14="http://schemas.microsoft.com/office/drawing/2010/main" val="0"/>
@@ -9556,7 +12861,7 @@
                     <pic:cNvPicPr/>
                   </pic:nvPicPr>
                   <pic:blipFill>
-                    <a:blip r:embed="rId30">
+                    <a:blip r:embed="rId31">
                       <a:extLst>
                         <a:ext uri="{28A0092B-C50C-407E-A947-70E740481C1C}">
                           <a14:useLocalDpi xmlns:a14="http://schemas.microsoft.com/office/drawing/2010/main" val="0"/>
@@ -9587,6 +12892,7 @@
       <w:pPr>
         <w:pStyle w:val="Lgende"/>
       </w:pPr>
+      <w:bookmarkStart w:id="22" w:name="_Toc190442890"/>
       <w:r>
         <w:t xml:space="preserve">Figure </w:t>
       </w:r>
@@ -9631,6 +12937,7 @@
       <w:r>
         <w:t>diagram</w:t>
       </w:r>
+      <w:bookmarkEnd w:id="22"/>
       <w:proofErr w:type="spellEnd"/>
     </w:p>
     <w:p>
@@ -9670,7 +12977,7 @@
                     <pic:cNvPicPr/>
                   </pic:nvPicPr>
                   <pic:blipFill>
-                    <a:blip r:embed="rId31">
+                    <a:blip r:embed="rId32">
                       <a:extLst>
                         <a:ext uri="{28A0092B-C50C-407E-A947-70E740481C1C}">
                           <a14:useLocalDpi xmlns:a14="http://schemas.microsoft.com/office/drawing/2010/main" val="0"/>
@@ -9701,6 +13008,7 @@
       <w:pPr>
         <w:pStyle w:val="Lgende"/>
       </w:pPr>
+      <w:bookmarkStart w:id="23" w:name="_Toc190442891"/>
       <w:r>
         <w:t xml:space="preserve">Figure </w:t>
       </w:r>
@@ -9737,6 +13045,7 @@
       <w:r>
         <w:t>diagram</w:t>
       </w:r>
+      <w:bookmarkEnd w:id="23"/>
       <w:proofErr w:type="spellEnd"/>
     </w:p>
     <w:p>
@@ -9748,15 +13057,12 @@
       <w:pPr>
         <w:pStyle w:val="Titre2"/>
       </w:pPr>
+      <w:bookmarkStart w:id="24" w:name="_Toc190442140"/>
       <w:r>
         <w:lastRenderedPageBreak/>
-        <w:t xml:space="preserve">Activity </w:t>
-      </w:r>
-      <w:proofErr w:type="spellStart"/>
-      <w:r>
-        <w:t>Diagram</w:t>
-      </w:r>
-      <w:proofErr w:type="spellEnd"/>
+        <w:t>ACTIVITY DIAGRAM</w:t>
+      </w:r>
+      <w:bookmarkEnd w:id="24"/>
     </w:p>
     <w:p>
       <w:pPr>
@@ -9845,7 +13151,7 @@
                     </pic:cNvPicPr>
                   </pic:nvPicPr>
                   <pic:blipFill>
-                    <a:blip r:embed="rId32">
+                    <a:blip r:embed="rId33">
                       <a:extLst>
                         <a:ext uri="{28A0092B-C50C-407E-A947-70E740481C1C}">
                           <a14:useLocalDpi xmlns:a14="http://schemas.microsoft.com/office/drawing/2010/main" val="0"/>
@@ -9878,6 +13184,7 @@
       <w:pPr>
         <w:pStyle w:val="Lgende"/>
       </w:pPr>
+      <w:bookmarkStart w:id="25" w:name="_Toc190442892"/>
       <w:r>
         <w:t xml:space="preserve">Figure </w:t>
       </w:r>
@@ -9922,6 +13229,7 @@
       <w:r>
         <w:t>formalism</w:t>
       </w:r>
+      <w:bookmarkEnd w:id="25"/>
       <w:proofErr w:type="spellEnd"/>
     </w:p>
     <w:p>
@@ -9963,7 +13271,7 @@
                     <pic:cNvPicPr/>
                   </pic:nvPicPr>
                   <pic:blipFill>
-                    <a:blip r:embed="rId33">
+                    <a:blip r:embed="rId34">
                       <a:extLst>
                         <a:ext uri="{28A0092B-C50C-407E-A947-70E740481C1C}">
                           <a14:useLocalDpi xmlns:a14="http://schemas.microsoft.com/office/drawing/2010/main" val="0"/>
@@ -9994,6 +13302,7 @@
       <w:pPr>
         <w:pStyle w:val="Lgende"/>
       </w:pPr>
+      <w:bookmarkStart w:id="26" w:name="_Toc190442893"/>
       <w:r>
         <w:t xml:space="preserve">Figure </w:t>
       </w:r>
@@ -10038,6 +13347,7 @@
       <w:r>
         <w:t>diagram</w:t>
       </w:r>
+      <w:bookmarkEnd w:id="26"/>
       <w:proofErr w:type="spellEnd"/>
     </w:p>
     <w:p>
@@ -10080,7 +13390,7 @@
                     <pic:cNvPicPr/>
                   </pic:nvPicPr>
                   <pic:blipFill>
-                    <a:blip r:embed="rId34">
+                    <a:blip r:embed="rId35">
                       <a:extLst>
                         <a:ext uri="{28A0092B-C50C-407E-A947-70E740481C1C}">
                           <a14:useLocalDpi xmlns:a14="http://schemas.microsoft.com/office/drawing/2010/main" val="0"/>
@@ -10114,6 +13424,7 @@
           <w:lang w:val="en-GB"/>
         </w:rPr>
       </w:pPr>
+      <w:bookmarkStart w:id="27" w:name="_Toc190442894"/>
       <w:r>
         <w:rPr>
           <w:lang w:val="en-GB"/>
@@ -10148,6 +13459,7 @@
         </w:rPr>
         <w:t>: explore activity diagram</w:t>
       </w:r>
+      <w:bookmarkEnd w:id="27"/>
     </w:p>
     <w:p>
       <w:pPr>
@@ -10176,13 +13488,15 @@
           <w:lang w:val="en-GB"/>
         </w:rPr>
       </w:pPr>
+      <w:bookmarkStart w:id="28" w:name="_Toc190442141"/>
       <w:r>
         <w:rPr>
           <w:lang w:val="en-GB"/>
         </w:rPr>
         <w:lastRenderedPageBreak/>
-        <w:t>State Machine Diagram</w:t>
-      </w:r>
+        <w:t>STATE MACHINE DIAGRAM</w:t>
+      </w:r>
+      <w:bookmarkEnd w:id="28"/>
     </w:p>
     <w:p>
       <w:pPr>
@@ -10269,7 +13583,7 @@
                     </pic:cNvPicPr>
                   </pic:nvPicPr>
                   <pic:blipFill rotWithShape="1">
-                    <a:blip r:embed="rId35">
+                    <a:blip r:embed="rId36">
                       <a:extLst>
                         <a:ext uri="{28A0092B-C50C-407E-A947-70E740481C1C}">
                           <a14:useLocalDpi xmlns:a14="http://schemas.microsoft.com/office/drawing/2010/main" val="0"/>
@@ -10311,6 +13625,7 @@
           <w:lang w:val="en-GB"/>
         </w:rPr>
       </w:pPr>
+      <w:bookmarkStart w:id="29" w:name="_Toc190442895"/>
       <w:r>
         <w:rPr>
           <w:lang w:val="en-GB"/>
@@ -10345,6 +13660,7 @@
         </w:rPr>
         <w:t>: formalism of state diagram</w:t>
       </w:r>
+      <w:bookmarkEnd w:id="29"/>
     </w:p>
     <w:p>
       <w:pPr>
@@ -10385,7 +13701,7 @@
                     <pic:cNvPicPr/>
                   </pic:nvPicPr>
                   <pic:blipFill>
-                    <a:blip r:embed="rId36">
+                    <a:blip r:embed="rId37">
                       <a:extLst>
                         <a:ext uri="{28A0092B-C50C-407E-A947-70E740481C1C}">
                           <a14:useLocalDpi xmlns:a14="http://schemas.microsoft.com/office/drawing/2010/main" val="0"/>
@@ -10415,14 +13731,24 @@
     <w:p>
       <w:pPr>
         <w:pStyle w:val="Lgende"/>
-      </w:pPr>
-      <w:r>
+        <w:rPr>
+          <w:lang w:val="en-GB"/>
+        </w:rPr>
+      </w:pPr>
+      <w:bookmarkStart w:id="30" w:name="_Toc190442896"/>
+      <w:r>
+        <w:rPr>
+          <w:lang w:val="en-GB"/>
+        </w:rPr>
         <w:t xml:space="preserve">Figure </w:t>
       </w:r>
       <w:r>
         <w:fldChar w:fldCharType="begin"/>
       </w:r>
       <w:r>
+        <w:rPr>
+          <w:lang w:val="en-GB"/>
+        </w:rPr>
         <w:instrText xml:space="preserve"> SEQ Figure \* ARABIC </w:instrText>
       </w:r>
       <w:r>
@@ -10431,6 +13757,7 @@
       <w:r>
         <w:rPr>
           <w:noProof/>
+          <w:lang w:val="en-GB"/>
         </w:rPr>
         <w:t>12</w:t>
       </w:r>
@@ -10438,32 +13765,42 @@
         <w:fldChar w:fldCharType="end"/>
       </w:r>
       <w:r>
-        <w:t xml:space="preserve">: attraction site state </w:t>
-      </w:r>
-      <w:proofErr w:type="spellStart"/>
-      <w:r>
-        <w:t>diagram</w:t>
-      </w:r>
-      <w:proofErr w:type="spellEnd"/>
-    </w:p>
-    <w:p>
-      <w:r>
+        <w:rPr>
+          <w:lang w:val="en-GB"/>
+        </w:rPr>
+        <w:t>: attraction site state diagram</w:t>
+      </w:r>
+      <w:bookmarkEnd w:id="30"/>
+    </w:p>
+    <w:p>
+      <w:pPr>
+        <w:rPr>
+          <w:lang w:val="en-GB"/>
+        </w:rPr>
+      </w:pPr>
+      <w:r>
+        <w:rPr>
+          <w:lang w:val="en-GB"/>
+        </w:rPr>
         <w:br w:type="page"/>
       </w:r>
     </w:p>
     <w:p>
       <w:pPr>
         <w:pStyle w:val="Titre2"/>
-      </w:pPr>
-      <w:r>
+        <w:rPr>
+          <w:lang w:val="en-GB"/>
+        </w:rPr>
+      </w:pPr>
+      <w:bookmarkStart w:id="31" w:name="_Toc190442142"/>
+      <w:r>
+        <w:rPr>
+          <w:lang w:val="en-GB"/>
+        </w:rPr>
         <w:lastRenderedPageBreak/>
-        <w:t xml:space="preserve">Class </w:t>
-      </w:r>
-      <w:proofErr w:type="spellStart"/>
-      <w:r>
-        <w:t>Diagram</w:t>
-      </w:r>
-      <w:proofErr w:type="spellEnd"/>
+        <w:t>CLASS DIAGRAM</w:t>
+      </w:r>
+      <w:bookmarkEnd w:id="31"/>
     </w:p>
     <w:p>
       <w:pPr>
@@ -10554,10 +13891,10 @@
                     <pic:cNvPicPr/>
                   </pic:nvPicPr>
                   <pic:blipFill>
-                    <a:blip r:embed="rId37">
+                    <a:blip r:embed="rId38">
                       <a:extLst>
                         <a:ext uri="{96DAC541-7B7A-43D3-8B79-37D633B846F1}">
-                          <asvg:svgBlip xmlns="" xmlns:cx="http://schemas.microsoft.com/office/drawing/2014/chartex" xmlns:cx1="http://schemas.microsoft.com/office/drawing/2015/9/8/chartex" xmlns:cx2="http://schemas.microsoft.com/office/drawing/2015/10/21/chartex" xmlns:cx3="http://schemas.microsoft.com/office/drawing/2016/5/9/chartex" xmlns:cx4="http://schemas.microsoft.com/office/drawing/2016/5/10/chartex" xmlns:cx5="http://schemas.microsoft.com/office/drawing/2016/5/11/chartex" xmlns:cx6="http://schemas.microsoft.com/office/drawing/2016/5/12/chartex" xmlns:cx7="http://schemas.microsoft.com/office/drawing/2016/5/13/chartex" xmlns:cx8="http://schemas.microsoft.com/office/drawing/2016/5/14/chartex" xmlns:aink="http://schemas.microsoft.com/office/drawing/2016/ink" xmlns:am3d="http://schemas.microsoft.com/office/drawing/2017/model3d" xmlns:o="urn:schemas-microsoft-com:office:office" xmlns:oel="http://schemas.microsoft.com/office/2019/extlst" xmlns:v="urn:schemas-microsoft-com:vml" xmlns:w10="urn:schemas-microsoft-com:office:word" xmlns:w="http://schemas.openxmlformats.org/wordprocessingml/2006/main" xmlns:w16cex="http://schemas.microsoft.com/office/word/2018/wordml/cex" xmlns:w16cid="http://schemas.microsoft.com/office/word/2016/wordml/cid" xmlns:w16="http://schemas.microsoft.com/office/word/2018/wordml" xmlns:w16du="http://schemas.microsoft.com/office/word/2023/wordml/word16du" xmlns:w16sdtdh="http://schemas.microsoft.com/office/word/2020/wordml/sdtdatahash" xmlns:w16se="http://schemas.microsoft.com/office/word/2015/wordml/symex" xmlns:asvg="http://schemas.microsoft.com/office/drawing/2016/SVG/main" xmlns:arto="http://schemas.microsoft.com/office/word/2006/arto" r:embed="rId117"/>
+                          <asvg:svgBlip xmlns:arto="http://schemas.microsoft.com/office/word/2006/arto" xmlns:asvg="http://schemas.microsoft.com/office/drawing/2016/SVG/main" xmlns:w16se="http://schemas.microsoft.com/office/word/2015/wordml/symex" xmlns:w16sdtdh="http://schemas.microsoft.com/office/word/2020/wordml/sdtdatahash" xmlns:w16du="http://schemas.microsoft.com/office/word/2023/wordml/word16du" xmlns:w16="http://schemas.microsoft.com/office/word/2018/wordml" xmlns:w16cid="http://schemas.microsoft.com/office/word/2016/wordml/cid" xmlns:w16cex="http://schemas.microsoft.com/office/word/2018/wordml/cex" xmlns:w="http://schemas.openxmlformats.org/wordprocessingml/2006/main" xmlns:w10="urn:schemas-microsoft-com:office:word" xmlns:v="urn:schemas-microsoft-com:vml" xmlns:oel="http://schemas.microsoft.com/office/2019/extlst" xmlns:o="urn:schemas-microsoft-com:office:office" xmlns:am3d="http://schemas.microsoft.com/office/drawing/2017/model3d" xmlns:aink="http://schemas.microsoft.com/office/drawing/2016/ink" xmlns:cx8="http://schemas.microsoft.com/office/drawing/2016/5/14/chartex" xmlns:cx7="http://schemas.microsoft.com/office/drawing/2016/5/13/chartex" xmlns:cx6="http://schemas.microsoft.com/office/drawing/2016/5/12/chartex" xmlns:cx5="http://schemas.microsoft.com/office/drawing/2016/5/11/chartex" xmlns:cx4="http://schemas.microsoft.com/office/drawing/2016/5/10/chartex" xmlns:cx3="http://schemas.microsoft.com/office/drawing/2016/5/9/chartex" xmlns:cx2="http://schemas.microsoft.com/office/drawing/2015/10/21/chartex" xmlns:cx1="http://schemas.microsoft.com/office/drawing/2015/9/8/chartex" xmlns:cx="http://schemas.microsoft.com/office/drawing/2014/chartex" xmlns="" r:embed="rId117"/>
                         </a:ext>
                       </a:extLst>
                     </a:blip>
@@ -10586,6 +13923,7 @@
         <w:pStyle w:val="Lgende"/>
         <w:jc w:val="both"/>
       </w:pPr>
+      <w:bookmarkStart w:id="32" w:name="_Toc190442897"/>
       <w:r>
         <w:t xml:space="preserve">Figure </w:t>
       </w:r>
@@ -10622,6 +13960,7 @@
       <w:r>
         <w:t>formalism</w:t>
       </w:r>
+      <w:bookmarkEnd w:id="32"/>
       <w:proofErr w:type="spellEnd"/>
     </w:p>
     <w:p>
@@ -10643,6 +13982,7 @@
           <w:lang w:val="en-GB"/>
         </w:rPr>
       </w:pPr>
+      <w:bookmarkStart w:id="33" w:name="_Toc190443010"/>
       <w:r>
         <w:rPr>
           <w:lang w:val="en-GB"/>
@@ -10677,6 +14017,7 @@
         </w:rPr>
         <w:t>: components of a class diagram</w:t>
       </w:r>
+      <w:bookmarkEnd w:id="33"/>
     </w:p>
     <w:tbl>
       <w:tblPr>
@@ -10824,7 +14165,7 @@
                 <w:b/>
                 <w:bCs/>
                 <w:noProof/>
-                <w:lang w:val="fr-FR" w:eastAsia="fr-FR"/>
+                <w:lang w:eastAsia="fr-FR"/>
               </w:rPr>
               <w:drawing>
                 <wp:inline distT="0" distB="0" distL="0" distR="0" wp14:anchorId="7E5C0651" wp14:editId="2B6B4C03">
@@ -10944,7 +14285,7 @@
                 <w:b/>
                 <w:bCs/>
                 <w:noProof/>
-                <w:lang w:val="fr-FR" w:eastAsia="fr-FR"/>
+                <w:lang w:eastAsia="fr-FR"/>
               </w:rPr>
               <w:drawing>
                 <wp:inline distT="0" distB="0" distL="0" distR="0" wp14:anchorId="4E4FC8DC" wp14:editId="65D97B7B">
@@ -11063,7 +14404,7 @@
                 <w:b/>
                 <w:bCs/>
                 <w:noProof/>
-                <w:lang w:val="fr-FR" w:eastAsia="fr-FR"/>
+                <w:lang w:eastAsia="fr-FR"/>
               </w:rPr>
               <w:drawing>
                 <wp:inline distT="0" distB="0" distL="0" distR="0" wp14:anchorId="63631C89" wp14:editId="6C4AA176">
@@ -11182,7 +14523,7 @@
                 <w:b/>
                 <w:bCs/>
                 <w:noProof/>
-                <w:lang w:val="fr-FR" w:eastAsia="fr-FR"/>
+                <w:lang w:eastAsia="fr-FR"/>
               </w:rPr>
               <w:drawing>
                 <wp:inline distT="0" distB="0" distL="0" distR="0" wp14:anchorId="06212914" wp14:editId="41318576">
@@ -11305,7 +14646,7 @@
                 <w:b/>
                 <w:bCs/>
                 <w:noProof/>
-                <w:lang w:val="fr-FR" w:eastAsia="fr-FR"/>
+                <w:lang w:eastAsia="fr-FR"/>
               </w:rPr>
               <w:drawing>
                 <wp:inline distT="0" distB="0" distL="0" distR="0" wp14:anchorId="23D9C541" wp14:editId="747109BB">
@@ -11414,7 +14755,7 @@
                 <w:b/>
                 <w:bCs/>
                 <w:noProof/>
-                <w:lang w:val="fr-FR" w:eastAsia="fr-FR"/>
+                <w:lang w:eastAsia="fr-FR"/>
               </w:rPr>
               <w:drawing>
                 <wp:inline distT="0" distB="0" distL="0" distR="0" wp14:anchorId="2F8F30D6" wp14:editId="23515CC8">
@@ -11575,6 +14916,7 @@
       <w:pPr>
         <w:pStyle w:val="Lgende"/>
       </w:pPr>
+      <w:bookmarkStart w:id="34" w:name="_Toc190442898"/>
       <w:r>
         <w:t xml:space="preserve">Figure </w:t>
       </w:r>
@@ -11607,6 +14949,7 @@
       <w:r>
         <w:t>:</w:t>
       </w:r>
+      <w:bookmarkEnd w:id="34"/>
     </w:p>
     <w:p>
       <w:pPr>
@@ -11737,15 +15080,12 @@
       <w:pPr>
         <w:pStyle w:val="Titre2"/>
       </w:pPr>
+      <w:bookmarkStart w:id="35" w:name="_Toc190442143"/>
       <w:r>
         <w:lastRenderedPageBreak/>
-        <w:t xml:space="preserve">Package </w:t>
-      </w:r>
-      <w:proofErr w:type="spellStart"/>
-      <w:r>
-        <w:t>Diagram</w:t>
-      </w:r>
-      <w:proofErr w:type="spellEnd"/>
+        <w:t>PACKAGE DIAGRAM</w:t>
+      </w:r>
+      <w:bookmarkEnd w:id="35"/>
     </w:p>
     <w:p>
       <w:pPr>
@@ -11890,6 +15230,7 @@
         <w:pStyle w:val="Lgende"/>
         <w:jc w:val="both"/>
       </w:pPr>
+      <w:bookmarkStart w:id="36" w:name="_Toc190442899"/>
       <w:r>
         <w:t xml:space="preserve">Figure </w:t>
       </w:r>
@@ -11926,6 +15267,7 @@
       <w:r>
         <w:t>formalism</w:t>
       </w:r>
+      <w:bookmarkEnd w:id="36"/>
       <w:proofErr w:type="spellEnd"/>
     </w:p>
     <w:p>
@@ -11995,6 +15337,7 @@
           <w:lang w:val="en-GB"/>
         </w:rPr>
       </w:pPr>
+      <w:bookmarkStart w:id="37" w:name="_Toc190442900"/>
       <w:r>
         <w:rPr>
           <w:lang w:val="en-GB"/>
@@ -12029,6 +15372,7 @@
         </w:rPr>
         <w:t>: system package diagram</w:t>
       </w:r>
+      <w:bookmarkEnd w:id="37"/>
     </w:p>
     <w:p>
       <w:pPr>
@@ -12050,19 +15394,21 @@
           <w:lang w:val="en-GB"/>
         </w:rPr>
       </w:pPr>
+      <w:bookmarkStart w:id="38" w:name="_Toc190442144"/>
       <w:r>
         <w:rPr>
           <w:lang w:val="en-GB"/>
         </w:rPr>
         <w:lastRenderedPageBreak/>
-        <w:t>Component D</w:t>
-      </w:r>
-      <w:r>
-        <w:rPr>
-          <w:lang w:val="en-GB"/>
-        </w:rPr>
-        <w:t>iagram</w:t>
-      </w:r>
+        <w:t>COMPONENT D</w:t>
+      </w:r>
+      <w:r>
+        <w:rPr>
+          <w:lang w:val="en-GB"/>
+        </w:rPr>
+        <w:t>IAGRAM</w:t>
+      </w:r>
+      <w:bookmarkEnd w:id="38"/>
     </w:p>
     <w:p>
       <w:pPr>
@@ -12131,6 +15477,7 @@
       <w:r>
         <w:rPr>
           <w:noProof/>
+          <w:lang w:val="fr-FR" w:eastAsia="fr-FR"/>
         </w:rPr>
         <mc:AlternateContent>
           <mc:Choice Requires="wps">
@@ -12181,6 +15528,7 @@
                                 <w:color w:val="auto"/>
                               </w:rPr>
                             </w:pPr>
+                            <w:bookmarkStart w:id="39" w:name="_Toc190442901"/>
                             <w:r>
                               <w:t xml:space="preserve">Figure </w:t>
                             </w:r>
@@ -12217,6 +15565,7 @@
                             <w:r>
                               <w:t>formalism</w:t>
                             </w:r>
+                            <w:bookmarkEnd w:id="39"/>
                             <w:proofErr w:type="spellEnd"/>
                           </w:p>
                         </w:txbxContent>
@@ -12249,6 +15598,7 @@
                           <w:color w:val="auto"/>
                         </w:rPr>
                       </w:pPr>
+                      <w:bookmarkStart w:id="40" w:name="_Toc190442901"/>
                       <w:r>
                         <w:t xml:space="preserve">Figure </w:t>
                       </w:r>
@@ -12285,6 +15635,7 @@
                       <w:r>
                         <w:t>formalism</w:t>
                       </w:r>
+                      <w:bookmarkEnd w:id="40"/>
                       <w:proofErr w:type="spellEnd"/>
                     </w:p>
                   </w:txbxContent>
@@ -12423,13 +15774,20 @@
           <w:lang w:val="en-GB"/>
         </w:rPr>
       </w:pPr>
-      <w:r>
+      <w:bookmarkStart w:id="41" w:name="_Toc190442902"/>
+      <w:r>
+        <w:rPr>
+          <w:lang w:val="en-GB"/>
+        </w:rPr>
         <w:t xml:space="preserve">Figure </w:t>
       </w:r>
       <w:r>
         <w:fldChar w:fldCharType="begin"/>
       </w:r>
       <w:r>
+        <w:rPr>
+          <w:lang w:val="en-GB"/>
+        </w:rPr>
         <w:instrText xml:space="preserve"> SEQ Figure \* ARABIC </w:instrText>
       </w:r>
       <w:r>
@@ -12438,6 +15796,7 @@
       <w:r>
         <w:rPr>
           <w:noProof/>
+          <w:lang w:val="en-GB"/>
         </w:rPr>
         <w:t>18</w:t>
       </w:r>
@@ -12445,13 +15804,12 @@
         <w:fldChar w:fldCharType="end"/>
       </w:r>
       <w:r>
-        <w:t xml:space="preserve">: system component </w:t>
-      </w:r>
-      <w:proofErr w:type="spellStart"/>
-      <w:r>
-        <w:t>diagram</w:t>
-      </w:r>
-      <w:proofErr w:type="spellEnd"/>
+        <w:rPr>
+          <w:lang w:val="en-GB"/>
+        </w:rPr>
+        <w:t>: system component diagram</w:t>
+      </w:r>
+      <w:bookmarkEnd w:id="41"/>
     </w:p>
     <w:p>
       <w:pPr>
@@ -12476,17 +15834,13 @@
     <w:p>
       <w:pPr>
         <w:pStyle w:val="Titre2"/>
-        <w:rPr>
-          <w:lang w:val="en-US"/>
-        </w:rPr>
-      </w:pPr>
-      <w:r>
-        <w:rPr>
-          <w:lang w:val="en-US"/>
-        </w:rPr>
+      </w:pPr>
+      <w:bookmarkStart w:id="42" w:name="_Toc190442145"/>
+      <w:r>
         <w:lastRenderedPageBreak/>
-        <w:t>Deployment Diagram</w:t>
-      </w:r>
+        <w:t>DEPLOYMENT DIAGRAM</w:t>
+      </w:r>
+      <w:bookmarkEnd w:id="42"/>
     </w:p>
     <w:p>
       <w:pPr>
@@ -12806,6 +16160,7 @@
       <w:pPr>
         <w:pStyle w:val="Lgende"/>
       </w:pPr>
+      <w:bookmarkStart w:id="43" w:name="_Toc190442903"/>
       <w:r>
         <w:t xml:space="preserve">Figure </w:t>
       </w:r>
@@ -12846,6 +16201,7 @@
       <w:r>
         <w:t xml:space="preserve"> format</w:t>
       </w:r>
+      <w:bookmarkEnd w:id="43"/>
     </w:p>
     <w:p>
       <w:pPr>
@@ -12920,6 +16276,7 @@
           <w:lang w:val="en-GB"/>
         </w:rPr>
       </w:pPr>
+      <w:bookmarkStart w:id="44" w:name="_Toc190442904"/>
       <w:r>
         <w:rPr>
           <w:lang w:val="en-GB"/>
@@ -12954,6 +16311,7 @@
         </w:rPr>
         <w:t>: System deployment diagram</w:t>
       </w:r>
+      <w:bookmarkEnd w:id="44"/>
     </w:p>
     <w:p>
       <w:pPr>
@@ -12962,6 +16320,7 @@
           <w:lang w:val="en-US"/>
         </w:rPr>
       </w:pPr>
+      <w:bookmarkStart w:id="45" w:name="_Toc190442146"/>
       <w:r>
         <w:rPr>
           <w:lang w:val="en-US"/>
@@ -12969,10 +16328,10 @@
         <w:lastRenderedPageBreak/>
         <w:t>PROJECT ILLUSTRATIONS</w:t>
       </w:r>
-    </w:p>
-    <w:p>
-      <w:pPr>
-        <w:pStyle w:val="Titre2"/>
+      <w:bookmarkEnd w:id="45"/>
+    </w:p>
+    <w:p>
+      <w:pPr>
         <w:rPr>
           <w:lang w:val="en-US"/>
         </w:rPr>
@@ -12981,57 +16340,17 @@
         <w:rPr>
           <w:lang w:val="en-US"/>
         </w:rPr>
-        <w:t>CODE</w:t>
-      </w:r>
-    </w:p>
-    <w:p>
-      <w:pPr>
+        <w:br w:type="page"/>
+      </w:r>
+    </w:p>
+    <w:p>
+      <w:pPr>
+        <w:pStyle w:val="Titre1"/>
         <w:rPr>
           <w:lang w:val="en-US"/>
         </w:rPr>
       </w:pPr>
-      <w:r>
-        <w:rPr>
-          <w:lang w:val="en-US"/>
-        </w:rPr>
-        <w:br w:type="page"/>
-      </w:r>
-    </w:p>
-    <w:p>
-      <w:pPr>
-        <w:pStyle w:val="Titre2"/>
-        <w:rPr>
-          <w:lang w:val="en-US"/>
-        </w:rPr>
-      </w:pPr>
-      <w:r>
-        <w:rPr>
-          <w:lang w:val="en-US"/>
-        </w:rPr>
-        <w:lastRenderedPageBreak/>
-        <w:t>INTERFACE</w:t>
-      </w:r>
-    </w:p>
-    <w:p>
-      <w:pPr>
-        <w:rPr>
-          <w:lang w:val="en-US"/>
-        </w:rPr>
-      </w:pPr>
-      <w:r>
-        <w:rPr>
-          <w:lang w:val="en-US"/>
-        </w:rPr>
-        <w:br w:type="page"/>
-      </w:r>
-    </w:p>
-    <w:p>
-      <w:pPr>
-        <w:pStyle w:val="Titre1"/>
-        <w:rPr>
-          <w:lang w:val="en-US"/>
-        </w:rPr>
-      </w:pPr>
+      <w:bookmarkStart w:id="46" w:name="_Toc190442147"/>
       <w:r>
         <w:rPr>
           <w:lang w:val="en-US"/>
@@ -13039,6 +16358,7 @@
         <w:lastRenderedPageBreak/>
         <w:t>CONCLUSION</w:t>
       </w:r>
+      <w:bookmarkEnd w:id="46"/>
     </w:p>
     <w:p>
       <w:pPr>
@@ -13163,8 +16483,6 @@
         </w:rPr>
         <w:t xml:space="preserve"> way for tourists to explore cultural and historical attractions.</w:t>
       </w:r>
-      <w:bookmarkStart w:id="2" w:name="_GoBack"/>
-      <w:bookmarkEnd w:id="2"/>
     </w:p>
     <w:p>
       <w:pPr>
@@ -17731,6 +21049,75 @@
       </w:rPr>
     </w:tblStylePr>
   </w:style>
+  <w:style w:type="paragraph" w:styleId="En-ttedetabledesmatires">
+    <w:name w:val="TOC Heading"/>
+    <w:basedOn w:val="Titre1"/>
+    <w:next w:val="Normal"/>
+    <w:uiPriority w:val="39"/>
+    <w:unhideWhenUsed/>
+    <w:qFormat/>
+    <w:rsid w:val="00C45690"/>
+    <w:pPr>
+      <w:spacing w:line="259" w:lineRule="auto"/>
+      <w:jc w:val="left"/>
+      <w:outlineLvl w:val="9"/>
+    </w:pPr>
+    <w:rPr>
+      <w:rFonts w:asciiTheme="majorHAnsi" w:hAnsiTheme="majorHAnsi"/>
+      <w:b w:val="0"/>
+      <w:color w:val="2E74B5" w:themeColor="accent1" w:themeShade="BF"/>
+      <w:lang w:eastAsia="fr-FR"/>
+    </w:rPr>
+  </w:style>
+  <w:style w:type="paragraph" w:styleId="TM1">
+    <w:name w:val="toc 1"/>
+    <w:basedOn w:val="Normal"/>
+    <w:next w:val="Normal"/>
+    <w:autoRedefine/>
+    <w:uiPriority w:val="39"/>
+    <w:unhideWhenUsed/>
+    <w:rsid w:val="00C45690"/>
+    <w:pPr>
+      <w:spacing w:after="100"/>
+    </w:pPr>
+  </w:style>
+  <w:style w:type="paragraph" w:styleId="TM2">
+    <w:name w:val="toc 2"/>
+    <w:basedOn w:val="Normal"/>
+    <w:next w:val="Normal"/>
+    <w:autoRedefine/>
+    <w:uiPriority w:val="39"/>
+    <w:unhideWhenUsed/>
+    <w:rsid w:val="00C45690"/>
+    <w:pPr>
+      <w:spacing w:after="100"/>
+      <w:ind w:left="220"/>
+    </w:pPr>
+  </w:style>
+  <w:style w:type="paragraph" w:styleId="TM3">
+    <w:name w:val="toc 3"/>
+    <w:basedOn w:val="Normal"/>
+    <w:next w:val="Normal"/>
+    <w:autoRedefine/>
+    <w:uiPriority w:val="39"/>
+    <w:unhideWhenUsed/>
+    <w:rsid w:val="00C45690"/>
+    <w:pPr>
+      <w:spacing w:after="100"/>
+      <w:ind w:left="440"/>
+    </w:pPr>
+  </w:style>
+  <w:style w:type="paragraph" w:styleId="Tabledesillustrations">
+    <w:name w:val="table of figures"/>
+    <w:basedOn w:val="Normal"/>
+    <w:next w:val="Normal"/>
+    <w:uiPriority w:val="99"/>
+    <w:unhideWhenUsed/>
+    <w:rsid w:val="00235B1B"/>
+    <w:pPr>
+      <w:spacing w:after="0"/>
+    </w:pPr>
+  </w:style>
 </w:styles>
 </file>
 
@@ -18000,7 +21387,7 @@
 </file>
 
 <file path=customXml/itemProps1.xml><?xml version="1.0" encoding="utf-8"?>
-<ds:datastoreItem xmlns:ds="http://schemas.openxmlformats.org/officeDocument/2006/customXml" ds:itemID="{1748A29A-FF8A-4183-8A74-70694359DB5E}">
+<ds:datastoreItem xmlns:ds="http://schemas.openxmlformats.org/officeDocument/2006/customXml" ds:itemID="{FF3DEE6C-A0E6-4C2E-93F7-101404F15110}">
   <ds:schemaRefs>
     <ds:schemaRef ds:uri="http://schemas.openxmlformats.org/officeDocument/2006/bibliography"/>
   </ds:schemaRefs>

</xml_diff>